<commit_message>
more runs, prepping for figures
</commit_message>
<xml_diff>
--- a/writing/Sullaway_etal_AYK_V1_methods.docx
+++ b/writing/Sullaway_etal_AYK_V1_methods.docx
@@ -67,27 +67,33 @@
         <w:rPr>
           <w:color w:val="000000" w:themeColor="text1"/>
         </w:rPr>
-        <w:t xml:space="preserve">, </w:t>
-      </w:r>
+        <w:t xml:space="preserve">, Lauren Rogers </w:t>
+      </w:r>
+      <w:proofErr w:type="gramStart"/>
       <w:r>
         <w:rPr>
           <w:color w:val="000000" w:themeColor="text1"/>
         </w:rPr>
-        <w:t xml:space="preserve">Lauren Rogers </w:t>
-      </w:r>
-      <w:proofErr w:type="gramStart"/>
+        <w:t>…..</w:t>
+      </w:r>
+      <w:proofErr w:type="gramEnd"/>
       <w:r>
         <w:rPr>
           <w:color w:val="000000" w:themeColor="text1"/>
         </w:rPr>
-        <w:t>…..</w:t>
-      </w:r>
-      <w:proofErr w:type="gramEnd"/>
+        <w:t xml:space="preserve"> [</w:t>
+      </w:r>
       <w:r>
         <w:rPr>
           <w:color w:val="000000" w:themeColor="text1"/>
         </w:rPr>
-        <w:t xml:space="preserve"> [Sabrina Garcia?] </w:t>
+        <w:t xml:space="preserve">TBD: </w:t>
+      </w:r>
+      <w:r>
+        <w:rPr>
+          <w:color w:val="000000" w:themeColor="text1"/>
+        </w:rPr>
+        <w:t xml:space="preserve">Sabrina Garcia] </w:t>
       </w:r>
     </w:p>
     <w:p>
@@ -241,51 +247,37 @@
           <w:rFonts w:eastAsiaTheme="minorHAnsi"/>
           <w:color w:val="000000" w:themeColor="text1"/>
         </w:rPr>
-        <w:t xml:space="preserve"> </w:t>
-      </w:r>
-      <w:r>
+        <w:t xml:space="preserve">  </w:t>
+      </w:r>
+    </w:p>
+    <w:p>
+      <w:pPr>
         <w:rPr>
           <w:rFonts w:eastAsiaTheme="minorHAnsi"/>
           <w:color w:val="000000" w:themeColor="text1"/>
         </w:rPr>
-        <w:t xml:space="preserve"> </w:t>
-      </w:r>
-    </w:p>
-    <w:p>
-      <w:pPr>
+      </w:pPr>
+      <w:r>
+        <w:rPr>
+          <w:rStyle w:val="Heading3Char"/>
+          <w:rFonts w:cs="Times New Roman"/>
+        </w:rPr>
+        <w:t>Keywords</w:t>
+      </w:r>
+      <w:r>
         <w:rPr>
           <w:rFonts w:eastAsiaTheme="minorHAnsi"/>
           <w:color w:val="000000" w:themeColor="text1"/>
         </w:rPr>
-      </w:pPr>
-      <w:r>
-        <w:rPr>
-          <w:rStyle w:val="Heading3Char"/>
-          <w:rFonts w:cs="Times New Roman"/>
-        </w:rPr>
-        <w:t>Keywords</w:t>
-      </w:r>
-      <w:r>
+        <w:t xml:space="preserve">:  </w:t>
+      </w:r>
+    </w:p>
+    <w:p>
+      <w:pPr>
         <w:rPr>
           <w:rFonts w:eastAsiaTheme="minorHAnsi"/>
           <w:color w:val="000000" w:themeColor="text1"/>
         </w:rPr>
-        <w:t xml:space="preserve">: </w:t>
-      </w:r>
-      <w:r>
-        <w:rPr>
-          <w:rFonts w:eastAsiaTheme="minorHAnsi"/>
-          <w:color w:val="000000" w:themeColor="text1"/>
-        </w:rPr>
-        <w:t xml:space="preserve"> </w:t>
-      </w:r>
-    </w:p>
-    <w:p>
-      <w:pPr>
-        <w:rPr>
-          <w:rFonts w:eastAsiaTheme="minorHAnsi"/>
-          <w:color w:val="000000" w:themeColor="text1"/>
-        </w:rPr>
       </w:pPr>
     </w:p>
     <w:p>
@@ -331,7 +323,16 @@
         <w:ind w:firstLine="360"/>
       </w:pPr>
       <w:r>
-        <w:t xml:space="preserve">We used an integrated population model (IPM) to estimate the influence of covariates on Yukon River Chum salmon productivity at multiple </w:t>
+        <w:t xml:space="preserve">An </w:t>
+      </w:r>
+      <w:r>
+        <w:t xml:space="preserve">integrated population model (IPM) </w:t>
+      </w:r>
+      <w:r>
+        <w:t>was used to</w:t>
+      </w:r>
+      <w:r>
+        <w:t xml:space="preserve"> estimate the influence of covariates on Yukon River Chum salmon productivity at multiple </w:t>
       </w:r>
       <w:r>
         <w:t>stages</w:t>
@@ -358,13 +359,25 @@
         <w:fldChar w:fldCharType="end"/>
       </w:r>
       <w:r>
-        <w:t xml:space="preserve">, as demonstrated by successful applications in mammal and bird conservation </w:t>
+        <w:t>, as demonstrated by successful applications in mammal</w:t>
+      </w:r>
+      <w:r>
+        <w:t xml:space="preserve">, </w:t>
+      </w:r>
+      <w:r>
+        <w:t xml:space="preserve">bird </w:t>
+      </w:r>
+      <w:r>
+        <w:t xml:space="preserve">and fish </w:t>
+      </w:r>
+      <w:r>
+        <w:t xml:space="preserve">conservation </w:t>
       </w:r>
       <w:r>
         <w:fldChar w:fldCharType="begin"/>
       </w:r>
       <w:r>
-        <w:instrText xml:space="preserve"> ADDIN ZOTERO_ITEM CSL_CITATION {"citationID":"dArSJs3b","properties":{"formattedCitation":"(Besbeas et al. 2002, Regehr et al. 2018)","plainCitation":"(Besbeas et al. 2002, Regehr et al. 2018)","noteIndex":0},"citationItems":[{"id":67,"uris":["http://zotero.org/users/8784224/items/89CGHYCK",["http://zotero.org/users/8784224/items/89CGHYCK"]],"itemData":{"id":67,"type":"article-journal","abstract":"Summary. In studies of wild animals, one frequently encounters both census and mark-recapture-recovery data. We show how a state-space model for census data in combination with the usual multinomial-based models for ring-recovery data provide estimates of productivity not available from either type of data alone. The approach is illustrated on two British bird species. For the lapwing, we calibrate how its recent decline could be due to a decrease in productivity. For the heron, there is no evidence for a decline in productivity, and the combined analysis increases significantly the strength of logistic regressions of survival on winter severity.","container-title":"Biometrics","DOI":"10.1111/j.0006-341X.2002.00540.x","ISSN":"1541-0420","issue":"3","language":"en","note":"_eprint: https://onlinelibrary.wiley.com/doi/pdf/10.1111/j.0006-341X.2002.00540.x","page":"540-547","source":"Wiley Online Library","title":"Integrating Mark–Recapture–Recovery and Census Data to Estimate Animal Abundance and Demographic Parameters","volume":"58","author":[{"family":"Besbeas","given":"P."},{"family":"Freeman","given":"S. N."},{"family":"Morgan","given":"B. J. T."},{"family":"Catchpole","given":"E. A."}],"issued":{"date-parts":[["2002"]]}}},{"id":65,"uris":["http://zotero.org/users/8784224/items/A34C4F8Y",["http://zotero.org/users/8784224/items/A34C4F8Y"]],"itemData":{"id":65,"type":"article-journal","abstract":"Large carnivores are imperiled globally, and characteristics making them vulnerable to extinction (e.g., low densities and expansive ranges) also make it difficult to estimate demographic parameters needed for management. Here we develop an integrated population model to analyze capture-recapture, radiotelemetry, and count data for the Chukchi Sea subpopulation of polar bears (Ursus maritimus), 2008–2016. Our model addressed several challenges in capture-recapture studies for polar bears by including a multievent structure reflecting location and life history states, while accommodating state uncertainty. Female breeding probability was 0.83 (95% credible interval [CRI] = 0.71–0.90), with litter sizes of 2.18 (95% CRI = 1.71–2.82) for age-zero and 1.61 (95% CRI = 1.46–1.80) for age-one cubs. Total adult survival was 0.90 (95% CRI = 0.86–0.92) for females and 0.89 (95% CRI = 0.83–0.93) for males. Spring on-ice densities west of Alaska were 0.0030 bears/km2 (95% CRI = 0.0016–0.0060), similar to 1980s-era density estimates although methodological differences complicate comparison. Abundance of the Chukchi Sea subpopulation, derived by extrapolating density from the study area using a spatially-explicit habitat metric, was 2,937 bears (95% CRI = 1,552–5,944). Our findings are consistent with other lines of evidence suggesting the Chukchi Sea subpopulation has been productive in recent years, although it is uncertain how long this will continue given sea-ice loss due to climate change.","container-title":"Scientific Reports","DOI":"10.1038/s41598-018-34824-7","ISSN":"2045-2322","issue":"1","journalAbbreviation":"Sci Rep","language":"en","license":"2018 The Author(s)","note":"Bandiera_abtest: a\nCc_license_type: cc_by\nCg_type: Nature Research Journals\nnumber: 1\nPrimary_atype: Research\npublisher: Nature Publishing Group\nSubject_term: Climate-change ecology;Conservation biology;Ecological modelling;Population dynamics\nSubject_term_id: climate-change-ecology;conservation;ecological-modelling;population-dynamics","page":"16780","source":"www.nature.com","title":"Integrated Population Modeling Provides the First Empirical Estimates of Vital Rates and Abundance for Polar Bears in the Chukchi Sea","volume":"8","author":[{"family":"Regehr","given":"Eric V."},{"family":"Hostetter","given":"Nathan J."},{"family":"Wilson","given":"Ryan R."},{"family":"Rode","given":"Karyn D."},{"family":"Martin","given":"Michelle St"},{"family":"Converse","given":"Sarah J."}],"issued":{"date-parts":[["2018",11,14]]}}}],"schema":"https://github.com/citation-style-language/schema/raw/master/csl-citation.json"} </w:instrText>
+        <w:instrText xml:space="preserve"> ADDIN ZOTERO_ITEM CSL_CITATION {"citationID":"toab9Tg3","properties":{"formattedCitation":"(Besbeas et al. 2002, Regehr et al. 2018, DeFilippo et al. 2021)","plainCitation":"(Besbeas et al. 2002, Regehr et al. 2018, DeFilippo et al. 2021)","noteIndex":0},"citationItems":[{"id":67,"uris":["http://zotero.org/users/8784224/items/89CGHYCK",["http://zotero.org/users/8784224/items/89CGHYCK"]],"itemData":{"id":67,"type":"article-journal","abstract":"Summary. In studies of wild animals, one frequently encounters both census and mark-recapture-recovery data. We show how a state-space model for census data in combination with the usual multinomial-based models for ring-recovery data provide estimates of productivity not available from either type of data alone. The approach is illustrated on two British bird species. For the lapwing, we calibrate how its recent decline could be due to a decrease in productivity. For the heron, there is no evidence for a decline in productivity, and the combined analysis increases significantly the strength of logistic regressions of survival on winter severity.","container-title":"Biometrics","DOI":"10.1111/j.0006-341X.2002.00540.x","ISSN":"1541-0420","issue":"3","language":"en","note":"_eprint: https://onlinelibrary.wiley.com/doi/pdf/10.1111/j.0006-341X.2002.00540.x","page":"540-547","source":"Wiley Online Library","title":"Integrating Mark–Recapture–Recovery and Census Data to Estimate Animal Abundance and Demographic Parameters","volume":"58","author":[{"family":"Besbeas","given":"P."},{"family":"Freeman","given":"S. N."},{"family":"Morgan","given":"B. J. T."},{"family":"Catchpole","given":"E. A."}],"issued":{"date-parts":[["2002"]]}}},{"id":65,"uris":["http://zotero.org/users/8784224/items/A34C4F8Y",["http://zotero.org/users/8784224/items/A34C4F8Y"]],"itemData":{"id":65,"type":"article-journal","abstract":"Large carnivores are imperiled globally, and characteristics making them vulnerable to extinction (e.g., low densities and expansive ranges) also make it difficult to estimate demographic parameters needed for management. Here we develop an integrated population model to analyze capture-recapture, radiotelemetry, and count data for the Chukchi Sea subpopulation of polar bears (Ursus maritimus), 2008–2016. Our model addressed several challenges in capture-recapture studies for polar bears by including a multievent structure reflecting location and life history states, while accommodating state uncertainty. Female breeding probability was 0.83 (95% credible interval [CRI] = 0.71–0.90), with litter sizes of 2.18 (95% CRI = 1.71–2.82) for age-zero and 1.61 (95% CRI = 1.46–1.80) for age-one cubs. Total adult survival was 0.90 (95% CRI = 0.86–0.92) for females and 0.89 (95% CRI = 0.83–0.93) for males. Spring on-ice densities west of Alaska were 0.0030 bears/km2 (95% CRI = 0.0016–0.0060), similar to 1980s-era density estimates although methodological differences complicate comparison. Abundance of the Chukchi Sea subpopulation, derived by extrapolating density from the study area using a spatially-explicit habitat metric, was 2,937 bears (95% CRI = 1,552–5,944). Our findings are consistent with other lines of evidence suggesting the Chukchi Sea subpopulation has been productive in recent years, although it is uncertain how long this will continue given sea-ice loss due to climate change.","container-title":"Scientific Reports","DOI":"10.1038/s41598-018-34824-7","ISSN":"2045-2322","issue":"1","journalAbbreviation":"Sci Rep","language":"en","license":"2018 The Author(s)","note":"Bandiera_abtest: a\nCc_license_type: cc_by\nCg_type: Nature Research Journals\nnumber: 1\nPrimary_atype: Research\npublisher: Nature Publishing Group\nSubject_term: Climate-change ecology;Conservation biology;Ecological modelling;Population dynamics\nSubject_term_id: climate-change-ecology;conservation;ecological-modelling;population-dynamics","page":"16780","source":"www.nature.com","title":"Integrated Population Modeling Provides the First Empirical Estimates of Vital Rates and Abundance for Polar Bears in the Chukchi Sea","volume":"8","author":[{"family":"Regehr","given":"Eric V."},{"family":"Hostetter","given":"Nathan J."},{"family":"Wilson","given":"Ryan R."},{"family":"Rode","given":"Karyn D."},{"family":"Martin","given":"Michelle St"},{"family":"Converse","given":"Sarah J."}],"issued":{"date-parts":[["2018",11,14]]}}},{"id":62,"uris":["http://zotero.org/users/8784224/items/EGZGTNRU"],"itemData":{"id":62,"type":"article-journal","abstract":"Fishery managers often rely on forecasts of future population abundance to set allowable harvest quotas or exploitation rates. While there has been substantial research devoted to identifying environmental factors that can predict recruitment for individual populations, such correlations often degrade over time, thereby limiting their utility for management. Conversely, examining multiple populations at once to detect shared, spatially structured patterns can offer insights into their recruitment dynamics that are advantageous for forecasting. Here, we develop a population dynamics model for natural origin coho salmon (Oncorhynchus kisutch) stocks in Washington State that leverages spatial and temporal autocorrelation in marine survival to improve one-year-ahead forecasts of adult returns. Executed in a Bayesian hierarchical integrated modelling framework, our spatiotemporal approach incorporates multiple data types and shares information among stocks to estimate key biological parameters that are informative for forecasting. Retrospective evaluation of one-year-ahead forecast skill indicated that the spatiotemporal integrated population model (ST-IPM) outperformed existing forecasts of Washington State coho salmon returns by 25–38 % on average. Moreover, the ST-IPM estimates parameters that were previously non-identifiable for many stocks, and propagates uncertainty from multiple contributing data sources into model forecasts. Our results add to a growing body of work demonstrating the utility of spatiotemporal and integrated approaches for modelling population dynamics, and the framework developed here has broad applications to the assessment and management of coho salmon in Washington State and elsewhere throughout their range.","container-title":"Fisheries Research","DOI":"10.1016/j.fishres.2021.106014","ISSN":"0165-7836","journalAbbreviation":"Fisheries Research","language":"en","page":"106014","source":"ScienceDirect","title":"Improving short-term recruitment forecasts for coho salmon using a spatiotemporal integrated population model","volume":"242","author":[{"family":"DeFilippo","given":"Lukas B."},{"family":"Buehrens","given":"Thomas W."},{"family":"Scheuerell","given":"Mark"},{"family":"Kendall","given":"Neala W."},{"family":"Schindler","given":"Daniel E."}],"issued":{"date-parts":[["2021",10,1]]}}}],"schema":"https://github.com/citation-style-language/schema/raw/master/csl-citation.json"} </w:instrText>
       </w:r>
       <w:r>
         <w:fldChar w:fldCharType="separate"/>
@@ -373,7 +386,7 @@
         <w:rPr>
           <w:noProof/>
         </w:rPr>
-        <w:t>(Besbeas et al. 2002, Regehr et al. 2018)</w:t>
+        <w:t>(Besbeas et al. 2002, Regehr et al. 2018, DeFilippo et al. 2021)</w:t>
       </w:r>
       <w:r>
         <w:fldChar w:fldCharType="end"/>
@@ -382,7 +395,13 @@
         <w:t xml:space="preserve">. </w:t>
       </w:r>
       <w:r>
-        <w:t xml:space="preserve">The flexible IPM framework allowed us to incorporate multiple data sources when estimating ecosystem covariate impacts on Fall Chum salmon survival. </w:t>
+        <w:t>The flexible IPM framework allowed incorporat</w:t>
+      </w:r>
+      <w:r>
+        <w:t>ion of</w:t>
+      </w:r>
+      <w:r>
+        <w:t xml:space="preserve"> multiple data sources when estimating ecosystem covariate impacts on Fall Chum salmon survival. </w:t>
       </w:r>
       <w:r>
         <w:t xml:space="preserve">The </w:t>
@@ -413,7 +432,7 @@
         <w:t>t</w:t>
       </w:r>
       <w:r>
-        <w:t xml:space="preserve">, life stages, </w:t>
+        <w:t xml:space="preserve">, life stage, </w:t>
       </w:r>
       <w:r>
         <w:rPr>
@@ -423,6 +442,23 @@
         <w:t>s</w:t>
       </w:r>
       <w:r>
+        <w:rPr>
+          <w:i/>
+          <w:iCs/>
+        </w:rPr>
+        <w:t xml:space="preserve"> </w:t>
+      </w:r>
+      <w:r>
+        <w:t xml:space="preserve">and age, </w:t>
+      </w:r>
+      <w:r>
+        <w:rPr>
+          <w:i/>
+          <w:iCs/>
+        </w:rPr>
+        <w:t>a</w:t>
+      </w:r>
+      <w:r>
         <w:t>.</w:t>
       </w:r>
       <w:r>
@@ -438,19 +474,61 @@
         <w:t xml:space="preserve">: </w:t>
       </w:r>
       <w:r>
-        <w:t>1) “juvenile” which tracks individuals from eggs to when they are at the end of their first summer in the marine environment</w:t>
+        <w:t xml:space="preserve">1) </w:t>
+      </w:r>
+      <w:r>
+        <w:t xml:space="preserve">“eggs”, </w:t>
+      </w:r>
+      <w:r>
+        <w:t>which tracks the</w:t>
+      </w:r>
+      <w:r>
+        <w:t xml:space="preserve"> amount of eggs produced by spawners</w:t>
       </w:r>
       <w:r>
         <w:t>,</w:t>
       </w:r>
       <w:r>
-        <w:t xml:space="preserve"> 2) “ocean”, which tracks individuals </w:t>
+        <w:t xml:space="preserve"> </w:t>
+      </w:r>
+      <w:r>
+        <w:t xml:space="preserve">2) </w:t>
+      </w:r>
+      <w:r>
+        <w:t xml:space="preserve">“juvenile” which tracks individuals from eggs to </w:t>
+      </w:r>
+      <w:r>
+        <w:t>the</w:t>
+      </w:r>
+      <w:r>
+        <w:t xml:space="preserve"> end of their first summer in the marine environment</w:t>
+      </w:r>
+      <w:r>
+        <w:t>,</w:t>
+      </w:r>
+      <w:r>
+        <w:t xml:space="preserve"> </w:t>
+      </w:r>
+      <w:r>
+        <w:t>3</w:t>
+      </w:r>
+      <w:r>
+        <w:t>) “</w:t>
+      </w:r>
+      <w:r>
+        <w:t>marine</w:t>
+      </w:r>
+      <w:r>
+        <w:t xml:space="preserve">”, which tracks individuals </w:t>
       </w:r>
       <w:r>
         <w:t xml:space="preserve">from their first winter to when they return to the Yukon river mouth and are vulnerable to terminal harvest, </w:t>
       </w:r>
       <w:r>
-        <w:t>3) “</w:t>
+        <w:t>4</w:t>
+      </w:r>
+      <w:r>
+        <w:t>) “</w:t>
       </w:r>
       <w:r>
         <w:t>harvest</w:t>
@@ -462,23 +540,28 @@
         <w:t>includes</w:t>
       </w:r>
       <w:r>
-        <w:t xml:space="preserve"> individuals that survived the marine environment and are intercepted in terminal commercial and subsistence fisheries, 4) “spawners”, which </w:t>
+        <w:t xml:space="preserve"> individuals that survived the marine environment and are intercepted in terminal commercial and subsistence fisheries, </w:t>
+      </w:r>
+      <w:r>
+        <w:t>5</w:t>
+      </w:r>
+      <w:r>
+        <w:t xml:space="preserve">) “spawners”, which </w:t>
       </w:r>
       <w:r>
         <w:t>are</w:t>
       </w:r>
       <w:r>
-        <w:t xml:space="preserve"> the fish that return back to the spawning grounds and 5) “eggs”, the amount of eggs produced by spawners</w:t>
-      </w:r>
-      <w:r>
-        <w:t xml:space="preserve"> (Figure </w:t>
-      </w:r>
-      <w:r>
-        <w:rPr>
-          <w:b/>
-          <w:bCs/>
-        </w:rPr>
-        <w:t>XX</w:t>
+        <w:t xml:space="preserve"> the fish that return back to the spawning grounds</w:t>
+      </w:r>
+      <w:r>
+        <w:t xml:space="preserve"> </w:t>
+      </w:r>
+      <w:r>
+        <w:t xml:space="preserve">(Figure </w:t>
+      </w:r>
+      <w:r>
+        <w:t>1</w:t>
       </w:r>
       <w:r>
         <w:t>)</w:t>
@@ -486,21 +569,6 @@
       <w:r>
         <w:t xml:space="preserve">. </w:t>
       </w:r>
-      <w:r>
-        <w:t>We tracked cohorts based on the</w:t>
-      </w:r>
-      <w:r>
-        <w:t>ir</w:t>
-      </w:r>
-      <w:r>
-        <w:t xml:space="preserve"> brood year</w:t>
-      </w:r>
-      <w:r>
-        <w:t xml:space="preserve"> and age class</w:t>
-      </w:r>
-      <w:r>
-        <w:t xml:space="preserve">. </w:t>
-      </w:r>
     </w:p>
     <w:p>
       <w:pPr>
@@ -545,19 +613,8 @@
         <w:rPr>
           <w:vertAlign w:val="subscript"/>
         </w:rPr>
-        <w:t>=</w:t>
-      </w:r>
-      <w:proofErr w:type="gramStart"/>
-      <w:r>
-        <w:rPr>
-          <w:vertAlign w:val="subscript"/>
-        </w:rPr>
-        <w:t>j,</w:t>
-      </w:r>
-      <w:r>
-        <w:t>,</w:t>
-      </w:r>
-      <w:proofErr w:type="gramEnd"/>
+        <w:t>=j</w:t>
+      </w:r>
       <w:r>
         <w:t xml:space="preserve"> </w:t>
       </w:r>
@@ -577,7 +634,17 @@
         <w:t xml:space="preserve"> </w:t>
       </w:r>
       <w:r>
-        <w:t xml:space="preserve">in brood year, t, </w:t>
+        <w:t xml:space="preserve">in brood year, </w:t>
+      </w:r>
+      <w:r>
+        <w:rPr>
+          <w:i/>
+          <w:iCs/>
+        </w:rPr>
+        <w:t>t</w:t>
+      </w:r>
+      <w:r>
+        <w:t xml:space="preserve">, </w:t>
       </w:r>
       <w:proofErr w:type="spellStart"/>
       <w:r>
@@ -606,10 +673,10 @@
         <w:t xml:space="preserve"> </w:t>
       </w:r>
       <w:r>
-        <w:t xml:space="preserve">and the </w:t>
-      </w:r>
-      <w:r>
-        <w:t>population-specific survival rate</w:t>
+        <w:t>and the</w:t>
+      </w:r>
+      <w:r>
+        <w:t xml:space="preserve"> survival rate</w:t>
       </w:r>
       <w:r>
         <w:t xml:space="preserve"> from eggs to ocean juveniles, </w:t>
@@ -732,14 +799,6 @@
     </w:p>
     <w:p>
       <w:pPr>
-        <w:ind w:left="2880" w:firstLine="720"/>
-        <w:rPr>
-          <w:vertAlign w:val="subscript"/>
-        </w:rPr>
-      </w:pPr>
-    </w:p>
-    <w:p>
-      <w:pPr>
         <w:ind w:firstLine="360"/>
       </w:pPr>
       <w:r>
@@ -789,7 +848,10 @@
       </w:r>
       <w:proofErr w:type="spellEnd"/>
       <w:r>
-        <w:t xml:space="preserve"> Holt Transition function </w:t>
+        <w:t>-</w:t>
+      </w:r>
+      <w:r>
+        <w:t xml:space="preserve">Holt Transition function </w:t>
       </w:r>
       <w:r>
         <w:fldChar w:fldCharType="begin"/>
@@ -1122,11 +1184,17 @@
         <w:t xml:space="preserve">carrying capacity, or the </w:t>
       </w:r>
       <w:r>
-        <w:t xml:space="preserve">maximum number </w:t>
+        <w:t xml:space="preserve">maximum number of individuals that could survive past </w:t>
+      </w:r>
+      <w:r>
+        <w:t>each</w:t>
+      </w:r>
+      <w:r>
+        <w:t xml:space="preserve"> life stage. The productivity parameter was estimated </w:t>
       </w:r>
       <w:r>
         <w:lastRenderedPageBreak/>
-        <w:t xml:space="preserve">of individuals that could survive past that life stage. The productivity parameter was estimated conditional on environmental covariates (Table </w:t>
+        <w:t xml:space="preserve">conditional on environmental covariates (Table </w:t>
       </w:r>
       <w:r>
         <w:t>1</w:t>
@@ -1508,7 +1576,14 @@
         <w:t>covariate values</w:t>
       </w:r>
       <w:r>
-        <w:t xml:space="preserve"> c</w:t>
+        <w:t xml:space="preserve"> </w:t>
+      </w:r>
+      <w:r>
+        <w:rPr>
+          <w:i/>
+          <w:iCs/>
+        </w:rPr>
+        <w:t>c</w:t>
       </w:r>
       <w:r>
         <w:t>,</w:t>
@@ -1631,7 +1706,23 @@
         <w:t xml:space="preserve"> the relative influence </w:t>
       </w:r>
       <w:r>
-        <w:t>of each covariate on</w:t>
+        <w:t>of each covariate</w:t>
+      </w:r>
+      <w:r>
+        <w:t xml:space="preserve">, </w:t>
+      </w:r>
+      <w:r>
+        <w:rPr>
+          <w:i/>
+          <w:iCs/>
+        </w:rPr>
+        <w:t>c</w:t>
+      </w:r>
+      <w:r>
+        <w:t>,</w:t>
+      </w:r>
+      <w:r>
+        <w:t xml:space="preserve"> on</w:t>
       </w:r>
       <w:r>
         <w:t xml:space="preserve"> </w:t>
@@ -1656,7 +1747,10 @@
         <w:t xml:space="preserve"> surviving their first summer at sea, </w:t>
       </w:r>
       <w:r>
-        <w:t>chum salmon</w:t>
+        <w:t>C</w:t>
+      </w:r>
+      <w:r>
+        <w:t>hum salmon</w:t>
       </w:r>
       <w:r>
         <w:t xml:space="preserve"> migrate to the </w:t>
@@ -1707,13 +1801,37 @@
         <w:t xml:space="preserve">. </w:t>
       </w:r>
       <w:r>
-        <w:t>The first winter in the GOA is hypothesized as a critical life stage step where high mortality occurs, thus we estimate</w:t>
+        <w:t>The first winter in the GOA is hypothesized as a critical life stage step where high mortality occurs</w:t>
+      </w:r>
+      <w:r>
+        <w:t>.</w:t>
+      </w:r>
+      <w:r>
+        <w:t xml:space="preserve"> </w:t>
+      </w:r>
+      <w:r>
+        <w:t>T</w:t>
+      </w:r>
+      <w:r>
+        <w:t>hus</w:t>
+      </w:r>
+      <w:r>
+        <w:t>,</w:t>
+      </w:r>
+      <w:r>
+        <w:t xml:space="preserve"> </w:t>
+      </w:r>
+      <w:r>
+        <w:t>survival was</w:t>
+      </w:r>
+      <w:r>
+        <w:t xml:space="preserve"> estimate</w:t>
       </w:r>
       <w:r>
         <w:t>d</w:t>
       </w:r>
       <w:r>
-        <w:t xml:space="preserve"> survival during </w:t>
+        <w:t xml:space="preserve"> during </w:t>
       </w:r>
       <w:r>
         <w:t>the</w:t>
@@ -2023,7 +2141,19 @@
         <w:t>spawn</w:t>
       </w:r>
       <w:r>
-        <w:t xml:space="preserve"> in each age class, </w:t>
+        <w:t xml:space="preserve"> </w:t>
+      </w:r>
+      <w:r>
+        <w:t>from</w:t>
+      </w:r>
+      <w:r>
+        <w:t xml:space="preserve"> each </w:t>
+      </w:r>
+      <w:r>
+        <w:t>brood year</w:t>
+      </w:r>
+      <w:r>
+        <w:t xml:space="preserve">, </w:t>
       </w:r>
       <m:oMath>
         <m:sSub>
@@ -2344,7 +2474,13 @@
         <w:spacing w:before="0" w:beforeAutospacing="0" w:after="0" w:afterAutospacing="0"/>
       </w:pPr>
       <w:r>
-        <w:t>We assumed a cumulative natural mortality f</w:t>
+        <w:t xml:space="preserve">We assumed a </w:t>
+      </w:r>
+      <w:r>
+        <w:t xml:space="preserve">fixed </w:t>
+      </w:r>
+      <w:r>
+        <w:t>cumulative natural mortality f</w:t>
       </w:r>
       <w:r>
         <w:t>or ages 4-6</w:t>
@@ -2401,13 +2537,7 @@
         <w:t>where the annual mortality was</w:t>
       </w:r>
       <w:r>
-        <w:t xml:space="preserve"> fixed </w:t>
-      </w:r>
-      <w:r>
-        <w:t xml:space="preserve">to </w:t>
-      </w:r>
-      <w:r>
-        <w:t>0.</w:t>
+        <w:t xml:space="preserve"> 0.</w:t>
       </w:r>
       <w:r>
         <w:t>0</w:t>
@@ -2416,7 +2546,10 @@
         <w:t>6</w:t>
       </w:r>
       <w:r>
-        <w:t>, this represents the assumption that</w:t>
+        <w:t>. T</w:t>
+      </w:r>
+      <w:r>
+        <w:t>his represents the assumption that</w:t>
       </w:r>
       <w:r>
         <w:t xml:space="preserve"> </w:t>
@@ -2558,10 +2691,38 @@
         </m:sSub>
       </m:oMath>
       <w:r>
-        <w:t xml:space="preserve">, with deviations determined by </w:t>
-      </w:r>
-      <w:r>
-        <w:t xml:space="preserve">an inverse dispersion parameter. This parameter controlled the annual variation in maturity probability. </w:t>
+        <w:t>.</w:t>
+      </w:r>
+      <w:r>
+        <w:t xml:space="preserve"> </w:t>
+      </w:r>
+      <w:r>
+        <w:t>Annual d</w:t>
+      </w:r>
+      <w:r>
+        <w:t xml:space="preserve">eviations </w:t>
+      </w:r>
+      <w:r>
+        <w:t xml:space="preserve">from the mean age at maturity were </w:t>
+      </w:r>
+      <w:r>
+        <w:t xml:space="preserve">determined by </w:t>
+      </w:r>
+      <w:r>
+        <w:t>an inverse dispersion parameter</w:t>
+      </w:r>
+      <w:r>
+        <w:t xml:space="preserve">, </w:t>
+      </w:r>
+      <w:r>
+        <w:rPr>
+          <w:i/>
+          <w:iCs/>
+        </w:rPr>
+        <w:t>D</w:t>
+      </w:r>
+      <w:r>
+        <w:t xml:space="preserve">. </w:t>
       </w:r>
     </w:p>
     <w:p>
@@ -3417,7 +3578,6 @@
         <w:jc w:val="center"/>
       </w:pPr>
       <w:r>
-        <w:lastRenderedPageBreak/>
         <w:t>N</w:t>
       </w:r>
       <w:r>
@@ -3512,7 +3672,10 @@
       </w:r>
       <w:proofErr w:type="spellEnd"/>
       <w:r>
-        <w:t>- N</w:t>
+        <w:t>-</w:t>
+      </w:r>
+      <w:r>
+        <w:t xml:space="preserve"> N</w:t>
       </w:r>
       <w:r>
         <w:rPr>
@@ -3593,115 +3756,184 @@
         <w:t xml:space="preserve">P, which was </w:t>
       </w:r>
       <w:r>
-        <w:t xml:space="preserve">fixed at 50% </w:t>
-      </w:r>
-      <w:r>
+        <w:t xml:space="preserve">fixed at 50% and age specific fecundity rates, </w:t>
+      </w:r>
+      <w:proofErr w:type="spellStart"/>
+      <w:r>
+        <w:t>E</w:t>
+      </w:r>
+      <w:r>
+        <w:rPr>
+          <w:vertAlign w:val="subscript"/>
+        </w:rPr>
+        <w:t>a</w:t>
+      </w:r>
+      <w:proofErr w:type="spellEnd"/>
+      <w:r>
+        <w:rPr>
+          <w:vertAlign w:val="subscript"/>
+        </w:rPr>
+        <w:t xml:space="preserve"> </w:t>
+      </w:r>
+      <w:r>
+        <w:rPr>
+          <w:vertAlign w:val="subscript"/>
+        </w:rPr>
         <w:fldChar w:fldCharType="begin"/>
       </w:r>
       <w:r>
-        <w:instrText xml:space="preserve"> ADDIN ZOTERO_ITEM CSL_CITATION {"citationID":"K0C9uVIk","properties":{"formattedCitation":"(Gilk et al. 2009)","plainCitation":"(Gilk et al. 2009)","noteIndex":0},"citationItems":[{"id":1257,"uris":["http://zotero.org/users/8784224/items/GFNLA2WS"],"itemData":{"id":1257,"type":"article-journal","abstract":"The existence of both fall and summer chum salmon Oncorhynchus keta populations in the Kuskokwim River was not recognized by fishery managers until the mid-1990s. Harvest statistics currently do not distinguish between fall and summer chum salmon, and escapement of fall chum salmon is not monitored. Some of the yet undescribed characteristics of fall chum salmon in 2004 are examined by comparing spawning populations of fall and summer chum salmon sampled from four tributaries of the Kuskokwim River. Fall chum salmon (n = 336) and summer chum salmon (n = 1,964) were examined for mideye-fork length, maximum dorsalventral height, maximum width, age, and sex. Fecundity parameters were measured for 15 to 20 females from each of the four sample groups. A baseline of genetic markers was developed for Kuskokwim River chum salmon populations, and its utility for identifying fall chum salmon was evaluated. Multivariate analysis demonstrated a significant difference in size between fall and summer chum salmon, although the differences were not overt to casual observation. The fall chum salmon population had a greater percentage of age-3 fish, but sex ratios were similar. There was no significant difference in fecundity, but fall chum salmon had significantly smaller mean egg weights than summer chum salmon. Analysis of 31 single nucleotide polymorphisms among nine Kuskokwim River spawning populations demonstrated sufficient genetic differences between fall and summer chum populations to distinguish the two runs in mixed stock analyses with a high degree of accuracy (&gt; 92%). Analysis of mixed stock chum salmon catches from fish wheels operated near Kalskag indicated a low occurrence of fall chum salmon in 2004, but no definitive conclusion could be made about run timing past Kalskag. Although fall chum salmon appear to constitute a small proportion of the overall Kuskokwim River chum salmon run, this unique group is an important component of the overall biodiversity and should be maintained to foster long-term sustainable harvest of salmon against changing environmental conditions. This preliminary description of the biology of Kuskokwim River fall chum salmon is the first step in including these distinct populations in sustainable chum salmon management.","language":"en","page":"161–179","source":"Zotero","title":"Biological and Genetic Characteristics of Fall and Summer Chum Salmon in the Kuskokwim River, Alaska","volume":"70","author":[{"family":"Gilk","given":"Sara E"},{"family":"Molyneaux","given":"Douglas B"},{"family":"Hamazaki","given":"Toshihide"},{"family":"Pawluk","given":"Jason A"},{"family":"Templin","given":"William D"}],"issued":{"date-parts":[["2009"]]}}}],"schema":"https://github.com/citation-style-language/schema/raw/master/csl-citation.json"} </w:instrText>
-      </w:r>
-      <w:r>
+        <w:rPr>
+          <w:vertAlign w:val="subscript"/>
+        </w:rPr>
+        <w:instrText xml:space="preserve"> ADDIN ZOTERO_ITEM CSL_CITATION {"citationID":"5lP8ZaiL","properties":{"formattedCitation":"(Gilk et al. 2009)","plainCitation":"(Gilk et al. 2009)","noteIndex":0},"citationItems":[{"id":1257,"uris":["http://zotero.org/users/8784224/items/GFNLA2WS"],"itemData":{"id":1257,"type":"article-journal","abstract":"The existence of both fall and summer chum salmon Oncorhynchus keta populations in the Kuskokwim River was not recognized by fishery managers until the mid-1990s. Harvest statistics currently do not distinguish between fall and summer chum salmon, and escapement of fall chum salmon is not monitored. Some of the yet undescribed characteristics of fall chum salmon in 2004 are examined by comparing spawning populations of fall and summer chum salmon sampled from four tributaries of the Kuskokwim River. Fall chum salmon (n = 336) and summer chum salmon (n = 1,964) were examined for mideye-fork length, maximum dorsalventral height, maximum width, age, and sex. Fecundity parameters were measured for 15 to 20 females from each of the four sample groups. A baseline of genetic markers was developed for Kuskokwim River chum salmon populations, and its utility for identifying fall chum salmon was evaluated. Multivariate analysis demonstrated a significant difference in size between fall and summer chum salmon, although the differences were not overt to casual observation. The fall chum salmon population had a greater percentage of age-3 fish, but sex ratios were similar. There was no significant difference in fecundity, but fall chum salmon had significantly smaller mean egg weights than summer chum salmon. Analysis of 31 single nucleotide polymorphisms among nine Kuskokwim River spawning populations demonstrated sufficient genetic differences between fall and summer chum populations to distinguish the two runs in mixed stock analyses with a high degree of accuracy (&gt; 92%). Analysis of mixed stock chum salmon catches from fish wheels operated near Kalskag indicated a low occurrence of fall chum salmon in 2004, but no definitive conclusion could be made about run timing past Kalskag. Although fall chum salmon appear to constitute a small proportion of the overall Kuskokwim River chum salmon run, this unique group is an important component of the overall biodiversity and should be maintained to foster long-term sustainable harvest of salmon against changing environmental conditions. This preliminary description of the biology of Kuskokwim River fall chum salmon is the first step in including these distinct populations in sustainable chum salmon management.","language":"en","page":"161–179","source":"Zotero","title":"Biological and Genetic Characteristics of Fall and Summer Chum Salmon in the Kuskokwim River, Alaska","volume":"70","author":[{"family":"Gilk","given":"Sara E"},{"family":"Molyneaux","given":"Douglas B"},{"family":"Hamazaki","given":"Toshihide"},{"family":"Pawluk","given":"Jason A"},{"family":"Templin","given":"William D"}],"issued":{"date-parts":[["2009"]]}}}],"schema":"https://github.com/citation-style-language/schema/raw/master/csl-citation.json"} </w:instrText>
+      </w:r>
+      <w:r>
+        <w:rPr>
+          <w:vertAlign w:val="subscript"/>
+        </w:rPr>
         <w:fldChar w:fldCharType="separate"/>
       </w:r>
       <w:r>
         <w:rPr>
           <w:noProof/>
         </w:rPr>
+        <w:t>(Gilk et al.</w:t>
+      </w:r>
+      <w:r>
+        <w:rPr>
+          <w:noProof/>
+          <w:vertAlign w:val="subscript"/>
+        </w:rPr>
+        <w:t xml:space="preserve"> </w:t>
+      </w:r>
+      <w:r>
+        <w:rPr>
+          <w:noProof/>
+        </w:rPr>
+        <w:t>2009)</w:t>
+      </w:r>
+      <w:r>
+        <w:rPr>
+          <w:vertAlign w:val="subscript"/>
+        </w:rPr>
+        <w:fldChar w:fldCharType="end"/>
+      </w:r>
+      <w:r>
+        <w:t xml:space="preserve">. Age specific fecundities were not available for Yukon River Chum </w:t>
+      </w:r>
+      <w:r>
+        <w:t>salmon but</w:t>
+      </w:r>
+      <w:r>
+        <w:t xml:space="preserve"> have been estimated for Chum in the neighboring Kuskokwim River regions</w:t>
+      </w:r>
+      <w:r>
+        <w:t>.</w:t>
+      </w:r>
+      <w:r>
+        <w:t xml:space="preserve"> </w:t>
+      </w:r>
+      <w:r>
+        <w:t>Further, we</w:t>
+      </w:r>
+      <w:r>
+        <w:t xml:space="preserve"> assumed </w:t>
+      </w:r>
+      <w:r>
+        <w:t xml:space="preserve">that </w:t>
+      </w:r>
+      <w:r>
+        <w:t>older</w:t>
+      </w:r>
+      <w:r>
+        <w:t xml:space="preserve"> fish produced more eggs per spawner </w:t>
+      </w:r>
+      <w:r>
+        <w:fldChar w:fldCharType="begin"/>
+      </w:r>
+      <w:r>
+        <w:instrText xml:space="preserve"> ADDIN ZOTERO_ITEM CSL_CITATION {"citationID":"fiohidyf","properties":{"formattedCitation":"(Gilk et al. 2009)","plainCitation":"(Gilk et al. 2009)","noteIndex":0},"citationItems":[{"id":1257,"uris":["http://zotero.org/users/8784224/items/GFNLA2WS"],"itemData":{"id":1257,"type":"article-journal","abstract":"The existence of both fall and summer chum salmon Oncorhynchus keta populations in the Kuskokwim River was not recognized by fishery managers until the mid-1990s. Harvest statistics currently do not distinguish between fall and summer chum salmon, and escapement of fall chum salmon is not monitored. Some of the yet undescribed characteristics of fall chum salmon in 2004 are examined by comparing spawning populations of fall and summer chum salmon sampled from four tributaries of the Kuskokwim River. Fall chum salmon (n = 336) and summer chum salmon (n = 1,964) were examined for mideye-fork length, maximum dorsalventral height, maximum width, age, and sex. Fecundity parameters were measured for 15 to 20 females from each of the four sample groups. A baseline of genetic markers was developed for Kuskokwim River chum salmon populations, and its utility for identifying fall chum salmon was evaluated. Multivariate analysis demonstrated a significant difference in size between fall and summer chum salmon, although the differences were not overt to casual observation. The fall chum salmon population had a greater percentage of age-3 fish, but sex ratios were similar. There was no significant difference in fecundity, but fall chum salmon had significantly smaller mean egg weights than summer chum salmon. Analysis of 31 single nucleotide polymorphisms among nine Kuskokwim River spawning populations demonstrated sufficient genetic differences between fall and summer chum populations to distinguish the two runs in mixed stock analyses with a high degree of accuracy (&gt; 92%). Analysis of mixed stock chum salmon catches from fish wheels operated near Kalskag indicated a low occurrence of fall chum salmon in 2004, but no definitive conclusion could be made about run timing past Kalskag. Although fall chum salmon appear to constitute a small proportion of the overall Kuskokwim River chum salmon run, this unique group is an important component of the overall biodiversity and should be maintained to foster long-term sustainable harvest of salmon against changing environmental conditions. This preliminary description of the biology of Kuskokwim River fall chum salmon is the first step in including these distinct populations in sustainable chum salmon management.","language":"en","page":"161–179","source":"Zotero","title":"Biological and Genetic Characteristics of Fall and Summer Chum Salmon in the Kuskokwim River, Alaska","volume":"70","author":[{"family":"Gilk","given":"Sara E"},{"family":"Molyneaux","given":"Douglas B"},{"family":"Hamazaki","given":"Toshihide"},{"family":"Pawluk","given":"Jason A"},{"family":"Templin","given":"William D"}],"issued":{"date-parts":[["2009"]]}}}],"schema":"https://github.com/citation-style-language/schema/raw/master/csl-citation.json"} </w:instrText>
+      </w:r>
+      <w:r>
+        <w:fldChar w:fldCharType="separate"/>
+      </w:r>
+      <w:r>
+        <w:rPr>
+          <w:noProof/>
+        </w:rPr>
         <w:t>(Gilk et al. 2009)</w:t>
       </w:r>
       <w:r>
         <w:fldChar w:fldCharType="end"/>
       </w:r>
       <w:r>
-        <w:t xml:space="preserve">, and age specific fecundity rates, </w:t>
-      </w:r>
-      <w:r>
-        <w:t>E</w:t>
-      </w:r>
-      <w:r>
-        <w:rPr>
-          <w:vertAlign w:val="subscript"/>
-        </w:rPr>
-        <w:t>a</w:t>
-      </w:r>
-      <w:r>
-        <w:t xml:space="preserve">. Age specific fecundities were not available for Yukon River Chum salmon, but have been estimated for Chum in the neighboring Kuskokwim River </w:t>
-      </w:r>
-      <w:r>
-        <w:fldChar w:fldCharType="begin"/>
-      </w:r>
-      <w:r>
-        <w:instrText xml:space="preserve"> ADDIN ZOTERO_ITEM CSL_CITATION {"citationID":"fTvNVEzK","properties":{"formattedCitation":"(Gilk et al. 2009)","plainCitation":"(Gilk et al. 2009)","noteIndex":0},"citationItems":[{"id":1257,"uris":["http://zotero.org/users/8784224/items/GFNLA2WS"],"itemData":{"id":1257,"type":"article-journal","abstract":"The existence of both fall and summer chum salmon Oncorhynchus keta populations in the Kuskokwim River was not recognized by fishery managers until the mid-1990s. Harvest statistics currently do not distinguish between fall and summer chum salmon, and escapement of fall chum salmon is not monitored. Some of the yet undescribed characteristics of fall chum salmon in 2004 are examined by comparing spawning populations of fall and summer chum salmon sampled from four tributaries of the Kuskokwim River. Fall chum salmon (n = 336) and summer chum salmon (n = 1,964) were examined for mideye-fork length, maximum dorsalventral height, maximum width, age, and sex. Fecundity parameters were measured for 15 to 20 females from each of the four sample groups. A baseline of genetic markers was developed for Kuskokwim River chum salmon populations, and its utility for identifying fall chum salmon was evaluated. Multivariate analysis demonstrated a significant difference in size between fall and summer chum salmon, although the differences were not overt to casual observation. The fall chum salmon population had a greater percentage of age-3 fish, but sex ratios were similar. There was no significant difference in fecundity, but fall chum salmon had significantly smaller mean egg weights than summer chum salmon. Analysis of 31 single nucleotide polymorphisms among nine Kuskokwim River spawning populations demonstrated sufficient genetic differences between fall and summer chum populations to distinguish the two runs in mixed stock analyses with a high degree of accuracy (&gt; 92%). Analysis of mixed stock chum salmon catches from fish wheels operated near Kalskag indicated a low occurrence of fall chum salmon in 2004, but no definitive conclusion could be made about run timing past Kalskag. Although fall chum salmon appear to constitute a small proportion of the overall Kuskokwim River chum salmon run, this unique group is an important component of the overall biodiversity and should be maintained to foster long-term sustainable harvest of salmon against changing environmental conditions. This preliminary description of the biology of Kuskokwim River fall chum salmon is the first step in including these distinct populations in sustainable chum salmon management.","language":"en","page":"161–179","source":"Zotero","title":"Biological and Genetic Characteristics of Fall and Summer Chum Salmon in the Kuskokwim River, Alaska","volume":"70","author":[{"family":"Gilk","given":"Sara E"},{"family":"Molyneaux","given":"Douglas B"},{"family":"Hamazaki","given":"Toshihide"},{"family":"Pawluk","given":"Jason A"},{"family":"Templin","given":"William D"}],"issued":{"date-parts":[["2009"]]}}}],"schema":"https://github.com/citation-style-language/schema/raw/master/csl-citation.json"} </w:instrText>
-      </w:r>
-      <w:r>
-        <w:fldChar w:fldCharType="separate"/>
-      </w:r>
-      <w:r>
-        <w:rPr>
-          <w:noProof/>
-        </w:rPr>
-        <w:t>(Gilk et al. 2009)</w:t>
-      </w:r>
-      <w:r>
-        <w:fldChar w:fldCharType="end"/>
-      </w:r>
-      <w:r>
-        <w:t xml:space="preserve"> regions, so we assume the following fecundities: </w:t>
-      </w:r>
-      <w:r>
-        <w:t xml:space="preserve">where Age 2’s were </w:t>
+        <w:t xml:space="preserve">. </w:t>
+      </w:r>
+      <w:r>
+        <w:t>The</w:t>
+      </w:r>
+      <w:r>
+        <w:t xml:space="preserve"> following fecundities</w:t>
+      </w:r>
+      <w:r>
+        <w:t xml:space="preserve"> were assumed for each age class</w:t>
+      </w:r>
+      <w:r>
+        <w:t xml:space="preserve"> </w:t>
+      </w:r>
+      <w:r>
+        <w:t>where</w:t>
+      </w:r>
+      <w:r>
+        <w:t>,</w:t>
+      </w:r>
+      <w:r>
+        <w:t xml:space="preserve"> Age </w:t>
+      </w:r>
+      <w:r>
+        <w:t xml:space="preserve">3: </w:t>
       </w:r>
       <w:r>
         <w:t>1800</w:t>
       </w:r>
       <w:r>
-        <w:t xml:space="preserve">, Age 3’s </w:t>
+        <w:t xml:space="preserve"> eggs</w:t>
+      </w:r>
+      <w:r>
+        <w:t xml:space="preserve">, Age </w:t>
+      </w:r>
+      <w:r>
+        <w:t xml:space="preserve">4: </w:t>
       </w:r>
       <w:r>
         <w:t>2351</w:t>
       </w:r>
       <w:r>
-        <w:t xml:space="preserve">, Age 4’s </w:t>
+        <w:t xml:space="preserve"> eggs</w:t>
+      </w:r>
+      <w:r>
+        <w:t xml:space="preserve">, Age </w:t>
+      </w:r>
+      <w:r>
+        <w:t xml:space="preserve">5: </w:t>
       </w:r>
       <w:r>
         <w:t>2902</w:t>
       </w:r>
       <w:r>
-        <w:t xml:space="preserve">, and Age 5’s </w:t>
+        <w:t xml:space="preserve"> eggs</w:t>
+      </w:r>
+      <w:r>
+        <w:t xml:space="preserve">, and Age </w:t>
+      </w:r>
+      <w:r>
+        <w:t xml:space="preserve">6: </w:t>
       </w:r>
       <w:r>
         <w:t>3453</w:t>
       </w:r>
       <w:r>
-        <w:t xml:space="preserve">, </w:t>
-      </w:r>
-      <w:r>
-        <w:t>so that larger fish produced more eggs per spawner</w:t>
-      </w:r>
-      <w:r>
-        <w:t xml:space="preserve"> </w:t>
-      </w:r>
-      <w:r>
-        <w:fldChar w:fldCharType="begin"/>
-      </w:r>
-      <w:r>
-        <w:instrText xml:space="preserve"> ADDIN ZOTERO_ITEM CSL_CITATION {"citationID":"fiohidyf","properties":{"formattedCitation":"(Gilk et al. 2009)","plainCitation":"(Gilk et al. 2009)","noteIndex":0},"citationItems":[{"id":1257,"uris":["http://zotero.org/users/8784224/items/GFNLA2WS"],"itemData":{"id":1257,"type":"article-journal","abstract":"The existence of both fall and summer chum salmon Oncorhynchus keta populations in the Kuskokwim River was not recognized by fishery managers until the mid-1990s. Harvest statistics currently do not distinguish between fall and summer chum salmon, and escapement of fall chum salmon is not monitored. Some of the yet undescribed characteristics of fall chum salmon in 2004 are examined by comparing spawning populations of fall and summer chum salmon sampled from four tributaries of the Kuskokwim River. Fall chum salmon (n = 336) and summer chum salmon (n = 1,964) were examined for mideye-fork length, maximum dorsalventral height, maximum width, age, and sex. Fecundity parameters were measured for 15 to 20 females from each of the four sample groups. A baseline of genetic markers was developed for Kuskokwim River chum salmon populations, and its utility for identifying fall chum salmon was evaluated. Multivariate analysis demonstrated a significant difference in size between fall and summer chum salmon, although the differences were not overt to casual observation. The fall chum salmon population had a greater percentage of age-3 fish, but sex ratios were similar. There was no significant difference in fecundity, but fall chum salmon had significantly smaller mean egg weights than summer chum salmon. Analysis of 31 single nucleotide polymorphisms among nine Kuskokwim River spawning populations demonstrated sufficient genetic differences between fall and summer chum populations to distinguish the two runs in mixed stock analyses with a high degree of accuracy (&gt; 92%). Analysis of mixed stock chum salmon catches from fish wheels operated near Kalskag indicated a low occurrence of fall chum salmon in 2004, but no definitive conclusion could be made about run timing past Kalskag. Although fall chum salmon appear to constitute a small proportion of the overall Kuskokwim River chum salmon run, this unique group is an important component of the overall biodiversity and should be maintained to foster long-term sustainable harvest of salmon against changing environmental conditions. This preliminary description of the biology of Kuskokwim River fall chum salmon is the first step in including these distinct populations in sustainable chum salmon management.","language":"en","page":"161–179","source":"Zotero","title":"Biological and Genetic Characteristics of Fall and Summer Chum Salmon in the Kuskokwim River, Alaska","volume":"70","author":[{"family":"Gilk","given":"Sara E"},{"family":"Molyneaux","given":"Douglas B"},{"family":"Hamazaki","given":"Toshihide"},{"family":"Pawluk","given":"Jason A"},{"family":"Templin","given":"William D"}],"issued":{"date-parts":[["2009"]]}}}],"schema":"https://github.com/citation-style-language/schema/raw/master/csl-citation.json"} </w:instrText>
-      </w:r>
-      <w:r>
-        <w:fldChar w:fldCharType="separate"/>
-      </w:r>
-      <w:r>
-        <w:rPr>
-          <w:noProof/>
-        </w:rPr>
-        <w:t>(Gilk et al. 2009)</w:t>
-      </w:r>
-      <w:r>
-        <w:fldChar w:fldCharType="end"/>
-      </w:r>
-      <w:r>
-        <w:t xml:space="preserve">. </w:t>
+        <w:t xml:space="preserve"> eggs.  </w:t>
       </w:r>
     </w:p>
     <w:p>
@@ -3876,7 +4108,13 @@
         </w:rPr>
       </w:pPr>
       <w:r>
-        <w:t xml:space="preserve">We fit the integrated population model to multiple datasets using Bayesian inference and implemented the model in STAN </w:t>
+        <w:t xml:space="preserve">We fit the </w:t>
+      </w:r>
+      <w:r>
+        <w:t>IPM</w:t>
+      </w:r>
+      <w:r>
+        <w:t xml:space="preserve"> to multiple datasets using Bayesian inference and implemented the model in STAN </w:t>
       </w:r>
       <w:r>
         <w:fldChar w:fldCharType="begin"/>
@@ -3938,7 +4176,19 @@
         <w:t>24,</w:t>
       </w:r>
       <w:r>
-        <w:t xml:space="preserve">000 total iterations, we </w:t>
+        <w:t>000 total iterations</w:t>
+      </w:r>
+      <w:r>
+        <w:t>.</w:t>
+      </w:r>
+      <w:r>
+        <w:t xml:space="preserve"> </w:t>
+      </w:r>
+      <w:r>
+        <w:t>W</w:t>
+      </w:r>
+      <w:r>
+        <w:t xml:space="preserve">e </w:t>
       </w:r>
       <w:r>
         <w:t>used an</w:t>
@@ -4019,7 +4269,25 @@
         <w:rPr>
           <w:color w:val="000000"/>
         </w:rPr>
-        <w:t>how sensitive the posterior is to perturbations of the prior and likelihoods</w:t>
+        <w:t xml:space="preserve">how sensitive the posterior </w:t>
+      </w:r>
+      <w:r>
+        <w:rPr>
+          <w:color w:val="000000"/>
+        </w:rPr>
+        <w:t>distribution was</w:t>
+      </w:r>
+      <w:r>
+        <w:rPr>
+          <w:color w:val="000000"/>
+        </w:rPr>
+        <w:t xml:space="preserve"> to prior and likelihood</w:t>
+      </w:r>
+      <w:r>
+        <w:rPr>
+          <w:color w:val="000000"/>
+        </w:rPr>
+        <w:t xml:space="preserve"> perturbations</w:t>
       </w:r>
       <w:r>
         <w:rPr>
@@ -4072,13 +4340,42 @@
         <w:ind w:firstLine="360"/>
       </w:pPr>
       <w:r>
-        <w:t xml:space="preserve">Marine juvenile abundance estimated in the IPM were fit to </w:t>
+        <w:t xml:space="preserve">Marine juvenile abundance estimated in the IPM </w:t>
+      </w:r>
+      <w:r>
+        <w:t>(</w:t>
+      </w:r>
+      <w:proofErr w:type="spellStart"/>
+      <w:r>
+        <w:t>N</w:t>
+      </w:r>
+      <w:r>
+        <w:rPr>
+          <w:vertAlign w:val="subscript"/>
+        </w:rPr>
+        <w:t>t,s</w:t>
+      </w:r>
+      <w:proofErr w:type="spellEnd"/>
+      <w:r>
+        <w:rPr>
+          <w:vertAlign w:val="subscript"/>
+        </w:rPr>
+        <w:t>=j</w:t>
+      </w:r>
+      <w:r>
+        <w:t>) was</w:t>
+      </w:r>
+      <w:r>
+        <w:t xml:space="preserve"> fit to </w:t>
       </w:r>
       <w:r>
         <w:t xml:space="preserve">a juvenile </w:t>
       </w:r>
       <w:r>
-        <w:t>fall c</w:t>
+        <w:t xml:space="preserve">fall </w:t>
+      </w:r>
+      <w:r>
+        <w:t>C</w:t>
       </w:r>
       <w:r>
         <w:t xml:space="preserve">hum </w:t>
@@ -4162,10 +4459,13 @@
         <w:t>.</w:t>
       </w:r>
       <w:r>
-        <w:t xml:space="preserve"> </w:t>
-      </w:r>
-      <w:r>
-        <w:t xml:space="preserve">The MSA has five reporting groups, including Yukon River fall chum salmon and genotype and analysis are further detailed by </w:t>
+        <w:t xml:space="preserve"> The MSA has five reporting groups, including Yukon River fall chum salmon</w:t>
+      </w:r>
+      <w:r>
+        <w:t>. G</w:t>
+      </w:r>
+      <w:r>
+        <w:t xml:space="preserve">enotype and analysis are further detailed by </w:t>
       </w:r>
       <w:r>
         <w:rPr>
@@ -4200,7 +4500,10 @@
         <w:t xml:space="preserve"> used to estimate a juvenile </w:t>
       </w:r>
       <w:r>
-        <w:t xml:space="preserve">chum </w:t>
+        <w:t>C</w:t>
+      </w:r>
+      <w:r>
+        <w:t xml:space="preserve">hum </w:t>
       </w:r>
       <w:r>
         <w:t>salmon index</w:t>
@@ -4213,7 +4516,7 @@
           <w:b/>
           <w:bCs/>
         </w:rPr>
-        <w:t>appropriate citation for index</w:t>
+        <w:t>Garcia et al in prep?</w:t>
       </w:r>
       <w:r>
         <w:t>)</w:t>
@@ -4272,16 +4575,13 @@
         <w:t xml:space="preserve">o </w:t>
       </w:r>
       <w:r>
-        <w:t>pull out</w:t>
-      </w:r>
-      <w:r>
-        <w:t xml:space="preserve"> </w:t>
-      </w:r>
-      <w:r>
-        <w:t>an index for just</w:t>
-      </w:r>
-      <w:r>
-        <w:t xml:space="preserve"> juvenile </w:t>
+        <w:t>isolate</w:t>
+      </w:r>
+      <w:r>
+        <w:t xml:space="preserve"> an index for </w:t>
+      </w:r>
+      <w:r>
+        <w:t xml:space="preserve">juvenile </w:t>
       </w:r>
       <w:r>
         <w:t>f</w:t>
@@ -4293,7 +4593,13 @@
         <w:t>c</w:t>
       </w:r>
       <w:r>
-        <w:t xml:space="preserve">hum salmon, we utilized results from </w:t>
+        <w:t>hum salmon</w:t>
+      </w:r>
+      <w:r>
+        <w:t xml:space="preserve"> specifically</w:t>
+      </w:r>
+      <w:r>
+        <w:t xml:space="preserve">, we utilized results from </w:t>
       </w:r>
       <w:r>
         <w:t>the</w:t>
@@ -4324,10 +4630,16 @@
         <w:t xml:space="preserve">annual </w:t>
       </w:r>
       <w:r>
-        <w:t xml:space="preserve">proportion of Yukon River fall chum salmon, </w:t>
-      </w:r>
-      <w:r>
-        <w:t>by the total index of juvenile Chum salmon to yield a stock</w:t>
+        <w:t xml:space="preserve">proportion of Yukon River fall chum salmon </w:t>
+      </w:r>
+      <w:r>
+        <w:t xml:space="preserve">by the total index of juvenile Chum salmon to yield a </w:t>
+      </w:r>
+      <w:r>
+        <w:t xml:space="preserve">fall Chum </w:t>
+      </w:r>
+      <w:r>
+        <w:t>stock</w:t>
       </w:r>
       <w:r>
         <w:t>-</w:t>
@@ -4427,7 +4739,7 @@
           <w:rPr>
             <w:rFonts w:ascii="Cambria Math" w:hAnsi="Cambria Math"/>
           </w:rPr>
-          <m:t>~ Normal(q*</m:t>
+          <m:t>~ Normal(</m:t>
         </m:r>
         <m:func>
           <m:funcPr>
@@ -4458,6 +4770,18 @@
                 <w:rFonts w:ascii="Cambria Math" w:hAnsi="Cambria Math"/>
               </w:rPr>
               <m:t>(</m:t>
+            </m:r>
+            <m:r>
+              <w:rPr>
+                <w:rFonts w:ascii="Cambria Math" w:hAnsi="Cambria Math"/>
+              </w:rPr>
+              <m:t>q</m:t>
+            </m:r>
+            <m:r>
+              <w:rPr>
+                <w:rFonts w:ascii="Cambria Math" w:hAnsi="Cambria Math"/>
+              </w:rPr>
+              <m:t xml:space="preserve">* </m:t>
             </m:r>
             <m:sSub>
               <m:sSubPr>
@@ -4573,27 +4897,24 @@
       </w:pPr>
       <w:r>
         <w:lastRenderedPageBreak/>
-        <w:t xml:space="preserve">Fall run Chum total return, harvest and spawner estimates for the Yukon River </w:t>
-      </w:r>
-      <w:r>
-        <w:t>was</w:t>
+        <w:t>T</w:t>
+      </w:r>
+      <w:r>
+        <w:t>otal return, harvest and spawner estimates for Yukon River</w:t>
+      </w:r>
+      <w:r>
+        <w:t xml:space="preserve"> fall Chum salmon were</w:t>
       </w:r>
       <w:r>
         <w:t xml:space="preserve"> provided by the Alaska Department of Fisheries and Game (ADFG)</w:t>
       </w:r>
       <w:r>
+        <w:t xml:space="preserve"> run reconstruction</w:t>
+      </w:r>
+      <w:r>
         <w:t xml:space="preserve"> </w:t>
       </w:r>
       <w:r>
-        <w:t xml:space="preserve">fall chum salmon </w:t>
-      </w:r>
-      <w:r>
-        <w:t>run reconstruction</w:t>
-      </w:r>
-      <w:r>
-        <w:t xml:space="preserve"> </w:t>
-      </w:r>
-      <w:r>
         <w:fldChar w:fldCharType="begin"/>
       </w:r>
       <w:r>
@@ -4623,7 +4944,13 @@
       </w:r>
       <w:proofErr w:type="spellEnd"/>
       <w:r>
-        <w:t xml:space="preserve"> 2009, the model methods have remained the same</w:t>
+        <w:t xml:space="preserve"> 2009</w:t>
+      </w:r>
+      <w:r>
+        <w:t>. M</w:t>
+      </w:r>
+      <w:r>
+        <w:t>odel methods have remained the same</w:t>
       </w:r>
       <w:r>
         <w:t>, while</w:t>
@@ -4674,47 +5001,67 @@
         <w:jc w:val="center"/>
       </w:pPr>
       <m:oMath>
-        <m:r>
-          <m:rPr>
-            <m:sty m:val="p"/>
-          </m:rPr>
-          <w:rPr>
-            <w:rFonts w:ascii="Cambria Math" w:hAnsi="Cambria Math"/>
-          </w:rPr>
-          <m:t>ln⁡</m:t>
-        </m:r>
-        <m:r>
-          <w:rPr>
-            <w:rFonts w:ascii="Cambria Math" w:hAnsi="Cambria Math"/>
-          </w:rPr>
-          <m:t>(</m:t>
-        </m:r>
-        <m:sSub>
-          <m:sSubPr>
+        <m:func>
+          <m:funcPr>
             <m:ctrlPr>
               <w:rPr>
                 <w:rFonts w:ascii="Cambria Math" w:hAnsi="Cambria Math"/>
                 <w:i/>
               </w:rPr>
             </m:ctrlPr>
-          </m:sSubPr>
+          </m:funcPr>
+          <m:fName>
+            <m:r>
+              <m:rPr>
+                <m:sty m:val="p"/>
+              </m:rPr>
+              <w:rPr>
+                <w:rFonts w:ascii="Cambria Math" w:hAnsi="Cambria Math"/>
+              </w:rPr>
+              <m:t>ln</m:t>
+            </m:r>
+          </m:fName>
           <m:e>
-            <m:r>
-              <w:rPr>
-                <w:rFonts w:ascii="Cambria Math" w:hAnsi="Cambria Math"/>
-              </w:rPr>
-              <m:t>R</m:t>
-            </m:r>
+            <m:d>
+              <m:dPr>
+                <m:ctrlPr>
+                  <w:rPr>
+                    <w:rFonts w:ascii="Cambria Math" w:hAnsi="Cambria Math"/>
+                    <w:i/>
+                  </w:rPr>
+                </m:ctrlPr>
+              </m:dPr>
+              <m:e>
+                <m:sSub>
+                  <m:sSubPr>
+                    <m:ctrlPr>
+                      <w:rPr>
+                        <w:rFonts w:ascii="Cambria Math" w:hAnsi="Cambria Math"/>
+                        <w:i/>
+                      </w:rPr>
+                    </m:ctrlPr>
+                  </m:sSubPr>
+                  <m:e>
+                    <m:r>
+                      <w:rPr>
+                        <w:rFonts w:ascii="Cambria Math" w:hAnsi="Cambria Math"/>
+                      </w:rPr>
+                      <m:t>R</m:t>
+                    </m:r>
+                  </m:e>
+                  <m:sub>
+                    <m:r>
+                      <w:rPr>
+                        <w:rFonts w:ascii="Cambria Math" w:hAnsi="Cambria Math"/>
+                      </w:rPr>
+                      <m:t>t</m:t>
+                    </m:r>
+                  </m:sub>
+                </m:sSub>
+              </m:e>
+            </m:d>
           </m:e>
-          <m:sub>
-            <m:r>
-              <w:rPr>
-                <w:rFonts w:ascii="Cambria Math" w:hAnsi="Cambria Math"/>
-              </w:rPr>
-              <m:t>t</m:t>
-            </m:r>
-          </m:sub>
-        </m:sSub>
+        </m:func>
         <m:r>
           <w:rPr>
             <w:rFonts w:ascii="Cambria Math" w:hAnsi="Cambria Math"/>
@@ -4767,13 +5114,7 @@
                       <w:rPr>
                         <w:rFonts w:ascii="Cambria Math" w:hAnsi="Cambria Math"/>
                       </w:rPr>
-                      <m:t>a=</m:t>
-                    </m:r>
-                    <m:r>
-                      <w:rPr>
-                        <w:rFonts w:ascii="Cambria Math" w:hAnsi="Cambria Math"/>
-                      </w:rPr>
-                      <m:t>3</m:t>
+                      <m:t>a=3</m:t>
                     </m:r>
                   </m:sub>
                   <m:sup>
@@ -4885,47 +5226,67 @@
         <w:jc w:val="center"/>
       </w:pPr>
       <m:oMath>
-        <m:r>
-          <m:rPr>
-            <m:sty m:val="p"/>
-          </m:rPr>
-          <w:rPr>
-            <w:rFonts w:ascii="Cambria Math" w:hAnsi="Cambria Math"/>
-          </w:rPr>
-          <m:t>ln⁡</m:t>
-        </m:r>
-        <m:r>
-          <w:rPr>
-            <w:rFonts w:ascii="Cambria Math" w:hAnsi="Cambria Math"/>
-          </w:rPr>
-          <m:t>(</m:t>
-        </m:r>
-        <m:sSub>
-          <m:sSubPr>
+        <m:func>
+          <m:funcPr>
             <m:ctrlPr>
               <w:rPr>
                 <w:rFonts w:ascii="Cambria Math" w:hAnsi="Cambria Math"/>
                 <w:i/>
               </w:rPr>
             </m:ctrlPr>
-          </m:sSubPr>
+          </m:funcPr>
+          <m:fName>
+            <m:r>
+              <m:rPr>
+                <m:sty m:val="p"/>
+              </m:rPr>
+              <w:rPr>
+                <w:rFonts w:ascii="Cambria Math" w:hAnsi="Cambria Math"/>
+              </w:rPr>
+              <m:t>ln</m:t>
+            </m:r>
+          </m:fName>
           <m:e>
-            <m:r>
-              <w:rPr>
-                <w:rFonts w:ascii="Cambria Math" w:hAnsi="Cambria Math"/>
-              </w:rPr>
-              <m:t>C</m:t>
-            </m:r>
+            <m:d>
+              <m:dPr>
+                <m:ctrlPr>
+                  <w:rPr>
+                    <w:rFonts w:ascii="Cambria Math" w:hAnsi="Cambria Math"/>
+                    <w:i/>
+                  </w:rPr>
+                </m:ctrlPr>
+              </m:dPr>
+              <m:e>
+                <m:sSub>
+                  <m:sSubPr>
+                    <m:ctrlPr>
+                      <w:rPr>
+                        <w:rFonts w:ascii="Cambria Math" w:hAnsi="Cambria Math"/>
+                        <w:i/>
+                      </w:rPr>
+                    </m:ctrlPr>
+                  </m:sSubPr>
+                  <m:e>
+                    <m:r>
+                      <w:rPr>
+                        <w:rFonts w:ascii="Cambria Math" w:hAnsi="Cambria Math"/>
+                      </w:rPr>
+                      <m:t>C</m:t>
+                    </m:r>
+                  </m:e>
+                  <m:sub>
+                    <m:r>
+                      <w:rPr>
+                        <w:rFonts w:ascii="Cambria Math" w:hAnsi="Cambria Math"/>
+                      </w:rPr>
+                      <m:t>t</m:t>
+                    </m:r>
+                  </m:sub>
+                </m:sSub>
+              </m:e>
+            </m:d>
           </m:e>
-          <m:sub>
-            <m:r>
-              <w:rPr>
-                <w:rFonts w:ascii="Cambria Math" w:hAnsi="Cambria Math"/>
-              </w:rPr>
-              <m:t>t</m:t>
-            </m:r>
-          </m:sub>
-        </m:sSub>
+        </m:func>
         <m:r>
           <w:rPr>
             <w:rFonts w:ascii="Cambria Math" w:hAnsi="Cambria Math"/>
@@ -4978,13 +5339,7 @@
                       <w:rPr>
                         <w:rFonts w:ascii="Cambria Math" w:hAnsi="Cambria Math"/>
                       </w:rPr>
-                      <m:t>a=</m:t>
-                    </m:r>
-                    <m:r>
-                      <w:rPr>
-                        <w:rFonts w:ascii="Cambria Math" w:hAnsi="Cambria Math"/>
-                      </w:rPr>
-                      <m:t>3</m:t>
+                      <m:t>a=3</m:t>
                     </m:r>
                   </m:sub>
                   <m:sup>
@@ -5096,47 +5451,67 @@
         <w:jc w:val="center"/>
       </w:pPr>
       <m:oMath>
-        <m:r>
-          <m:rPr>
-            <m:sty m:val="p"/>
-          </m:rPr>
-          <w:rPr>
-            <w:rFonts w:ascii="Cambria Math" w:hAnsi="Cambria Math"/>
-          </w:rPr>
-          <m:t>ln⁡</m:t>
-        </m:r>
-        <m:r>
-          <w:rPr>
-            <w:rFonts w:ascii="Cambria Math" w:hAnsi="Cambria Math"/>
-          </w:rPr>
-          <m:t>(</m:t>
-        </m:r>
-        <m:sSub>
-          <m:sSubPr>
+        <m:func>
+          <m:funcPr>
             <m:ctrlPr>
               <w:rPr>
                 <w:rFonts w:ascii="Cambria Math" w:hAnsi="Cambria Math"/>
                 <w:i/>
               </w:rPr>
             </m:ctrlPr>
-          </m:sSubPr>
+          </m:funcPr>
+          <m:fName>
+            <m:r>
+              <m:rPr>
+                <m:sty m:val="p"/>
+              </m:rPr>
+              <w:rPr>
+                <w:rFonts w:ascii="Cambria Math" w:hAnsi="Cambria Math"/>
+              </w:rPr>
+              <m:t>ln</m:t>
+            </m:r>
+          </m:fName>
           <m:e>
-            <m:r>
-              <w:rPr>
-                <w:rFonts w:ascii="Cambria Math" w:hAnsi="Cambria Math"/>
-              </w:rPr>
-              <m:t>S</m:t>
-            </m:r>
+            <m:d>
+              <m:dPr>
+                <m:ctrlPr>
+                  <w:rPr>
+                    <w:rFonts w:ascii="Cambria Math" w:hAnsi="Cambria Math"/>
+                    <w:i/>
+                  </w:rPr>
+                </m:ctrlPr>
+              </m:dPr>
+              <m:e>
+                <m:sSub>
+                  <m:sSubPr>
+                    <m:ctrlPr>
+                      <w:rPr>
+                        <w:rFonts w:ascii="Cambria Math" w:hAnsi="Cambria Math"/>
+                        <w:i/>
+                      </w:rPr>
+                    </m:ctrlPr>
+                  </m:sSubPr>
+                  <m:e>
+                    <m:r>
+                      <w:rPr>
+                        <w:rFonts w:ascii="Cambria Math" w:hAnsi="Cambria Math"/>
+                      </w:rPr>
+                      <m:t>S</m:t>
+                    </m:r>
+                  </m:e>
+                  <m:sub>
+                    <m:r>
+                      <w:rPr>
+                        <w:rFonts w:ascii="Cambria Math" w:hAnsi="Cambria Math"/>
+                      </w:rPr>
+                      <m:t>t</m:t>
+                    </m:r>
+                  </m:sub>
+                </m:sSub>
+              </m:e>
+            </m:d>
           </m:e>
-          <m:sub>
-            <m:r>
-              <w:rPr>
-                <w:rFonts w:ascii="Cambria Math" w:hAnsi="Cambria Math"/>
-              </w:rPr>
-              <m:t>t</m:t>
-            </m:r>
-          </m:sub>
-        </m:sSub>
+        </m:func>
         <m:r>
           <w:rPr>
             <w:rFonts w:ascii="Cambria Math" w:hAnsi="Cambria Math"/>
@@ -5189,13 +5564,7 @@
                       <w:rPr>
                         <w:rFonts w:ascii="Cambria Math" w:hAnsi="Cambria Math"/>
                       </w:rPr>
-                      <m:t>a=</m:t>
-                    </m:r>
-                    <m:r>
-                      <w:rPr>
-                        <w:rFonts w:ascii="Cambria Math" w:hAnsi="Cambria Math"/>
-                      </w:rPr>
-                      <m:t>3</m:t>
+                      <m:t>a=3</m:t>
                     </m:r>
                   </m:sub>
                   <m:sup>
@@ -5561,13 +5930,7 @@
         </m:r>
       </m:oMath>
       <w:r>
-        <w:t xml:space="preserve">   </w:t>
-      </w:r>
-      <w:r>
-        <w:t>Eq. 4.1</w:t>
-      </w:r>
-      <w:r>
-        <w:t>5</w:t>
+        <w:t xml:space="preserve">   Eq. 4.15</w:t>
       </w:r>
     </w:p>
     <w:p>
@@ -5575,16 +5938,7 @@
         <w:pStyle w:val="Heading4"/>
       </w:pPr>
       <w:r>
-        <w:t>2.</w:t>
-      </w:r>
-      <w:r>
-        <w:t>3</w:t>
-      </w:r>
-      <w:r>
-        <w:t xml:space="preserve"> </w:t>
-      </w:r>
-      <w:r>
-        <w:t>Priors</w:t>
+        <w:t>2.3 Priors</w:t>
       </w:r>
     </w:p>
     <w:p>
@@ -5592,13 +5946,31 @@
         <w:ind w:firstLine="720"/>
       </w:pPr>
       <w:r>
-        <w:t>We chose priors that were generally weak or uninformative for a majority of parameters</w:t>
+        <w:t>P</w:t>
+      </w:r>
+      <w:r>
+        <w:t xml:space="preserve">riors </w:t>
+      </w:r>
+      <w:r>
+        <w:t xml:space="preserve">were </w:t>
+      </w:r>
+      <w:r>
+        <w:t>selected as</w:t>
+      </w:r>
+      <w:r>
+        <w:t xml:space="preserve"> generally weak or uninformative for a majority of parameters</w:t>
       </w:r>
       <w:r>
         <w:t xml:space="preserve"> (Table 1)</w:t>
       </w:r>
       <w:r>
-        <w:t xml:space="preserve">. The exception was the regularized priors applied to covariate coefficients, </w:t>
+        <w:t xml:space="preserve">. The exception </w:t>
+      </w:r>
+      <w:r>
+        <w:t>were</w:t>
+      </w:r>
+      <w:r>
+        <w:t xml:space="preserve"> regularized priors applied to covariate coefficients, </w:t>
       </w:r>
       <m:oMath>
         <m:sSub>
@@ -5680,6 +6052,9 @@
         <w:t xml:space="preserve"> based </w:t>
       </w:r>
       <w:r>
+        <w:t xml:space="preserve">on </w:t>
+      </w:r>
+      <w:r>
         <w:t>support from</w:t>
       </w:r>
       <w:r>
@@ -5707,7 +6082,7 @@
         <w:t xml:space="preserve">. </w:t>
       </w:r>
       <w:r>
-        <w:t xml:space="preserve">All covariates were mean-scaled before they were included in the model. </w:t>
+        <w:t xml:space="preserve">All covariates were mean-scaled. </w:t>
       </w:r>
       <w:r>
         <w:t xml:space="preserve">We considered four covariates </w:t>
@@ -5743,10 +6118,13 @@
         <w:t xml:space="preserve"> for May and June</w:t>
       </w:r>
       <w:r>
+        <w:t>. We hypothesized</w:t>
+      </w:r>
+      <w:r>
         <w:t xml:space="preserve"> </w:t>
       </w:r>
       <w:r>
-        <w:t xml:space="preserve">with the hypothesis that increased river </w:t>
+        <w:t xml:space="preserve">that increased river </w:t>
       </w:r>
       <w:r>
         <w:t xml:space="preserve">flow </w:t>
@@ -5779,7 +6157,13 @@
         <w:t>.</w:t>
       </w:r>
       <w:r>
-        <w:t xml:space="preserve"> A majority of juvenile chum leave the lower Yukon River Delta by the end of June and occasionally into July, depending on ice break up phenology </w:t>
+        <w:t xml:space="preserve"> A majority of juvenile </w:t>
+      </w:r>
+      <w:r>
+        <w:t>C</w:t>
+      </w:r>
+      <w:r>
+        <w:t xml:space="preserve">hum leave the lower Yukon River Delta by the end of June and occasionally into July, depending on ice break up phenology </w:t>
       </w:r>
       <w:r>
         <w:fldChar w:fldCharType="begin"/>
@@ -5800,7 +6184,7 @@
         <w:fldChar w:fldCharType="end"/>
       </w:r>
       <w:r>
-        <w:t>, g</w:t>
+        <w:t>. G</w:t>
       </w:r>
       <w:r>
         <w:t xml:space="preserve">iven this outmigration timing, </w:t>
@@ -5824,40 +6208,142 @@
         <w:t xml:space="preserve">flow </w:t>
       </w:r>
       <w:r>
-        <w:t xml:space="preserve">data </w:t>
-      </w:r>
+        <w:t>data (cubic feet per second) from a gage hosted by the USGS at Pilot Station, AK,</w:t>
+      </w:r>
+      <w:r>
+        <w:t xml:space="preserve"> </w:t>
+      </w:r>
+      <w:r>
+        <w:t xml:space="preserve">along the </w:t>
+      </w:r>
+      <w:r>
+        <w:t xml:space="preserve">Lower </w:t>
+      </w:r>
+      <w:r>
+        <w:t xml:space="preserve">Yukon River (Table </w:t>
+      </w:r>
+      <w:r>
+        <w:t>2</w:t>
+      </w:r>
+      <w:r>
+        <w:t>, Table S1</w:t>
+      </w:r>
+      <w:r>
+        <w:t xml:space="preserve">). </w:t>
+      </w:r>
+    </w:p>
+    <w:p>
+      <w:pPr>
+        <w:ind w:firstLine="720"/>
+      </w:pPr>
       <w:r>
         <w:lastRenderedPageBreak/>
-        <w:t>(cubic feet per second) from a gage hosted by the USGS at Pilot Station, AK,</w:t>
+        <w:t xml:space="preserve">We included Northern Bering Sea Summer (NBS) </w:t>
+      </w:r>
+      <w:r>
+        <w:t>c</w:t>
+      </w:r>
+      <w:r>
+        <w:t xml:space="preserve">umulative </w:t>
+      </w:r>
+      <w:r>
+        <w:t>d</w:t>
+      </w:r>
+      <w:r>
+        <w:t xml:space="preserve">egree </w:t>
+      </w:r>
+      <w:r>
+        <w:t>d</w:t>
+      </w:r>
+      <w:r>
+        <w:t xml:space="preserve">ays (CDD) to represent the temperature conditions preceding the NBS survey and represent ecosystem conditions for the first couple months fish </w:t>
+      </w:r>
+      <w:r>
+        <w:t xml:space="preserve">are </w:t>
+      </w:r>
+      <w:r>
+        <w:t>at sea</w:t>
+      </w:r>
+      <w:r>
+        <w:t>.</w:t>
       </w:r>
       <w:r>
         <w:t xml:space="preserve"> </w:t>
       </w:r>
       <w:r>
-        <w:t xml:space="preserve">along the </w:t>
-      </w:r>
-      <w:r>
-        <w:t xml:space="preserve">Lower </w:t>
-      </w:r>
-      <w:r>
-        <w:t xml:space="preserve">Yukon River (Table </w:t>
-      </w:r>
-      <w:r>
-        <w:t>2</w:t>
-      </w:r>
-      <w:r>
-        <w:t>, Table S1</w:t>
-      </w:r>
-      <w:r>
-        <w:t xml:space="preserve">). </w:t>
-      </w:r>
-    </w:p>
-    <w:p>
-      <w:pPr>
-        <w:ind w:firstLine="720"/>
-      </w:pPr>
-      <w:r>
-        <w:t>We included Northern Bering Sea Summer (NBS) Cumulative Degree Days (CDD) to represent the temperature conditions preceding the NBS survey and represent ecosystem conditions for the first couple months this fish experience while at sea</w:t>
+        <w:t xml:space="preserve">We hypothesized a positive relationship between temperature and juvenile productivity, as suggested by empirical studies in the </w:t>
+      </w:r>
+      <w:r>
+        <w:t>Bering Sea</w:t>
+      </w:r>
+      <w:r>
+        <w:t xml:space="preserve"> and bioenergetics modeling in Japan </w:t>
+      </w:r>
+      <w:r>
+        <w:fldChar w:fldCharType="begin"/>
+      </w:r>
+      <w:r>
+        <w:instrText xml:space="preserve"> ADDIN ZOTERO_ITEM CSL_CITATION {"citationID":"sqhJFAMt","properties":{"formattedCitation":"(Iino et al. 2022, Farley Jr et al. 2024)","plainCitation":"(Iino et al. 2022, Farley Jr et al. 2024)","noteIndex":0},"citationItems":[{"id":5017,"uris":["http://zotero.org/users/8784224/items/EGY9ZXJH"],"itemData":{"id":5017,"type":"article-journal","abstract":"Offshore migration of Pacific salmon Oncorhynchus spp. is partly triggered by increasing body size and high motility in the early stages of life. The survival of juvenile salmon may depend on their growth rate during the first few months in the sea, and this factor partly regulates the dynamics of adult populations. Here, we assessed the effects of water temperature and food availability on the growth of juvenile chum salmon O. keta. In addition, by combining the measurements of metabolic performance for growth and activity (Absolute Aerobic Scope: AAS) with a bioenergetics model, we estimated the energy allocation for different activities in the juveniles. Under high temperatures (14 °C), juveniles reared at low food levels (1% body weight) allocated less than half their energy for growth than those reared at high food levels (4% body weight). These findings suggest that high temperature and low food level constrain the growth of juveniles, providing an insight into the effect of the recent increase in warm and low-nutrient water masses on survival of juveniles and catches of adult chum salmon on the Pacific side of Honshu Island, Japan.","container-title":"Fisheries Science","DOI":"10.1007/s12562-022-01599-w","ISSN":"1444-2906","issue":"3","journalAbbreviation":"Fish Sci","language":"en","page":"397-409","source":"Springer Link","title":"Effect of food amount and temperature on growth rate and aerobic scope of juvenile chum salmon","volume":"88","author":[{"family":"Iino","given":"Yuki"},{"family":"Kitagawa","given":"Takashi"},{"family":"Abe","given":"Takaaki K."},{"family":"Nagasaka","given":"Tsuyoshi"},{"family":"Shimizu","given":"Yuichi"},{"family":"Ota","given":"Katsuhiko"},{"family":"Kawashima","given":"Takuya"},{"family":"Kawamura","given":"Tomohiko"}],"issued":{"date-parts":[["2022",5,1]]}}},{"id":3657,"uris":["http://zotero.org/users/8784224/items/FLH9GM3V"],"itemData":{"id":3657,"type":"article-journal","abstract":"Recent precipitous declines in western Alaska chum salmon Oncorhynchus keta returns followed unprecedented warming in the northern Bering Sea ecosystem. To better understand the role of anomalous events on the early marine ecology of juvenile chum salmon in the northern Bering Sea, we utilized time-series observations over a 17 yr period (2003–2019) of sea surface temperature (SST) and juvenile chum salmon size (length and weight), diet, energy density, and relative abundance. Particular attention was paid to more recent (2014–2019) years in which there was unprecedented loss of sea ice in the northern Being Sea in comparison to previous warm (2003–2005) and cold (2006–2013) periods. Our findings indicate significant correlations between SST and juvenile chum salmon relative biomass (positive) and energy density (negative). We found that juvenile chum salmon were larger during warm periods than during cold periods; however, there was no significant difference in their length and weight between the warm periods. Juvenile chum salmon fed on lower quality prey during warm periods than during cold periods, with an increase in the proportion of lower quality prey during the recent warm period. Consequently, the energy density of juvenile chum salmon was also lower during warm periods than during cold periods, with the lowest values occurring during the recent warm period (2014–2019). These results identify a shift in energy allocation and/or prey quality of juvenile chum salmon with temperature and illustrate how marine ecosystems have altered the nutritional condition of juvenile chum salmon prior to winter, when energy reserves are considered critical to survival.","container-title":"Marine Ecology Progress Series","DOI":"10.3354/meps14491","ISSN":"0171-8630, 1616-1599","journalAbbreviation":"Mar. Ecol. Prog. Ser.","language":"en","page":"149-160","source":"DOI.org (Crossref)","title":"Critical periods in the marine life history of juvenile western Alaska chum salmon in a changing climate","volume":"726","author":[{"family":"Farley Jr","given":"Ev"},{"family":"Yasumiishi","given":"Em"},{"family":"Murphy","given":"Jm"},{"family":"Strasburger","given":"W"},{"family":"Sewall","given":"F"},{"family":"Howard","given":"K"},{"family":"Garcia","given":"S"},{"family":"Moss","given":"Jh"}],"issued":{"date-parts":[["2024",1,11]]}}}],"schema":"https://github.com/citation-style-language/schema/raw/master/csl-citation.json"} </w:instrText>
+      </w:r>
+      <w:r>
+        <w:fldChar w:fldCharType="separate"/>
+      </w:r>
+      <w:r>
+        <w:rPr>
+          <w:noProof/>
+        </w:rPr>
+        <w:t>(Iino et al. 2022, Farley Jr et al. 2024)</w:t>
+      </w:r>
+      <w:r>
+        <w:fldChar w:fldCharType="end"/>
+      </w:r>
+      <w:r>
+        <w:t xml:space="preserve">. </w:t>
+      </w:r>
+      <w:r>
+        <w:t xml:space="preserve">The hypothesized positive relationship may arise if </w:t>
+      </w:r>
+      <w:r>
+        <w:t>warmer temperatures enhanc</w:t>
+      </w:r>
+      <w:r>
+        <w:t>e</w:t>
+      </w:r>
+      <w:r>
+        <w:t xml:space="preserve"> juvenile salmon growth</w:t>
+      </w:r>
+      <w:r>
+        <w:t xml:space="preserve"> rates as they enter the marine environment which can </w:t>
+      </w:r>
+      <w:r>
+        <w:t xml:space="preserve">reduce size selective mortality and </w:t>
+      </w:r>
+      <w:r>
+        <w:t xml:space="preserve">lead to </w:t>
+      </w:r>
+      <w:r>
+        <w:t>greater productivity</w:t>
+      </w:r>
+      <w:r>
+        <w:t xml:space="preserve"> </w:t>
+      </w:r>
+      <w:r>
+        <w:fldChar w:fldCharType="begin"/>
+      </w:r>
+      <w:r>
+        <w:instrText xml:space="preserve"> ADDIN ZOTERO_ITEM CSL_CITATION {"citationID":"q5vVy8hE","properties":{"formattedCitation":"(Beamish &amp; Mahnken 2001, Farley Jr et al. 2024)","plainCitation":"(Beamish &amp; Mahnken 2001, Farley Jr et al. 2024)","noteIndex":0},"citationItems":[{"id":1056,"uris":["http://zotero.org/users/8784224/items/6R6UMVSW"],"itemData":{"id":1056,"type":"article-journal","abstract":"We hypothesise that salmon year class strength is determined in two stages during the first year in the ocean. There is an early natural mortality that is mostly related to predation, which is followed by a physiologically-based mortality. Juvenile salmon that fail to reach a critical size by the end of their first marine summer do not survive the following winter. In this study we describe our initial tests of this critical size and critical period hypothesis using data from ocean surveys of juvenile salmon and from experimental feeding studies on coho. Conservative swept volume abundance estimates for juvenile coho, and possibly chinook, indicate that there is high mortality in fall and winter during their first year in the sea. Studies of otolith weight show that the length and otolith-weight relationship for young coho changes in the early fall of their first ocean year. Studies of growth and associated hormone levels in feeding studies show that slow growing juvenile coho are stunted and deficient in an insulin-like growth factor-I (IGF-I). Juvenile coho sampled in September had low IGF-I values, indicative of poor growth. The results of these studies provide evidence for the general hypothesis that growth-related mortality occurs late in the first marine year and may be important in determining the strength of the year class (brood year). The link between total mortality and climate could be operating via the availability of nutrients regulating the food supply and hence competition for food (i.e. bottom–up regulation).","collection-title":"Pacific climate variability and marine ecosystem impacts","container-title":"Progress in Oceanography","DOI":"10.1016/S0079-6611(01)00034-9","ISSN":"0079-6611","issue":"1","journalAbbreviation":"Progress in Oceanography","language":"en","page":"423-437","source":"ScienceDirect","title":"A critical size and period hypothesis to explain natural regulation of salmon abundance and the linkage to climate and climate change","volume":"49","author":[{"family":"Beamish","given":"R. J"},{"family":"Mahnken","given":"Conrad"}],"issued":{"date-parts":[["2001",1,1]]}}},{"id":3657,"uris":["http://zotero.org/users/8784224/items/FLH9GM3V"],"itemData":{"id":3657,"type":"article-journal","abstract":"Recent precipitous declines in western Alaska chum salmon Oncorhynchus keta returns followed unprecedented warming in the northern Bering Sea ecosystem. To better understand the role of anomalous events on the early marine ecology of juvenile chum salmon in the northern Bering Sea, we utilized time-series observations over a 17 yr period (2003–2019) of sea surface temperature (SST) and juvenile chum salmon size (length and weight), diet, energy density, and relative abundance. Particular attention was paid to more recent (2014–2019) years in which there was unprecedented loss of sea ice in the northern Being Sea in comparison to previous warm (2003–2005) and cold (2006–2013) periods. Our findings indicate significant correlations between SST and juvenile chum salmon relative biomass (positive) and energy density (negative). We found that juvenile chum salmon were larger during warm periods than during cold periods; however, there was no significant difference in their length and weight between the warm periods. Juvenile chum salmon fed on lower quality prey during warm periods than during cold periods, with an increase in the proportion of lower quality prey during the recent warm period. Consequently, the energy density of juvenile chum salmon was also lower during warm periods than during cold periods, with the lowest values occurring during the recent warm period (2014–2019). These results identify a shift in energy allocation and/or prey quality of juvenile chum salmon with temperature and illustrate how marine ecosystems have altered the nutritional condition of juvenile chum salmon prior to winter, when energy reserves are considered critical to survival.","container-title":"Marine Ecology Progress Series","DOI":"10.3354/meps14491","ISSN":"0171-8630, 1616-1599","journalAbbreviation":"Mar. Ecol. Prog. Ser.","language":"en","page":"149-160","source":"DOI.org (Crossref)","title":"Critical periods in the marine life history of juvenile western Alaska chum salmon in a changing climate","volume":"726","author":[{"family":"Farley Jr","given":"Ev"},{"family":"Yasumiishi","given":"Em"},{"family":"Murphy","given":"Jm"},{"family":"Strasburger","given":"W"},{"family":"Sewall","given":"F"},{"family":"Howard","given":"K"},{"family":"Garcia","given":"S"},{"family":"Moss","given":"Jh"}],"issued":{"date-parts":[["2024",1,11]]}}}],"schema":"https://github.com/citation-style-language/schema/raw/master/csl-citation.json"} </w:instrText>
+      </w:r>
+      <w:r>
+        <w:fldChar w:fldCharType="separate"/>
+      </w:r>
+      <w:r>
+        <w:rPr>
+          <w:noProof/>
+        </w:rPr>
+        <w:t>(Beamish &amp; Mahnken 2001, Farley Jr et al. 2024)</w:t>
+      </w:r>
+      <w:r>
+        <w:fldChar w:fldCharType="end"/>
       </w:r>
       <w:r>
         <w:t>.</w:t>
@@ -5866,87 +6352,6 @@
         <w:t xml:space="preserve"> </w:t>
       </w:r>
       <w:r>
-        <w:t xml:space="preserve">We hypothesized a positive relationship between temperature and juvenile productivity, as suggested by empirical studies in the </w:t>
-      </w:r>
-      <w:r>
-        <w:t>Bering Sea</w:t>
-      </w:r>
-      <w:r>
-        <w:t xml:space="preserve"> and bioenergetics modeling in Japan </w:t>
-      </w:r>
-      <w:r>
-        <w:fldChar w:fldCharType="begin"/>
-      </w:r>
-      <w:r>
-        <w:instrText xml:space="preserve"> ADDIN ZOTERO_ITEM CSL_CITATION {"citationID":"sqhJFAMt","properties":{"formattedCitation":"(Iino et al. 2022, Farley Jr et al. 2024)","plainCitation":"(Iino et al. 2022, Farley Jr et al. 2024)","noteIndex":0},"citationItems":[{"id":5017,"uris":["http://zotero.org/users/8784224/items/EGY9ZXJH"],"itemData":{"id":5017,"type":"article-journal","abstract":"Offshore migration of Pacific salmon Oncorhynchus spp. is partly triggered by increasing body size and high motility in the early stages of life. The survival of juvenile salmon may depend on their growth rate during the first few months in the sea, and this factor partly regulates the dynamics of adult populations. Here, we assessed the effects of water temperature and food availability on the growth of juvenile chum salmon O. keta. In addition, by combining the measurements of metabolic performance for growth and activity (Absolute Aerobic Scope: AAS) with a bioenergetics model, we estimated the energy allocation for different activities in the juveniles. Under high temperatures (14 °C), juveniles reared at low food levels (1% body weight) allocated less than half their energy for growth than those reared at high food levels (4% body weight). These findings suggest that high temperature and low food level constrain the growth of juveniles, providing an insight into the effect of the recent increase in warm and low-nutrient water masses on survival of juveniles and catches of adult chum salmon on the Pacific side of Honshu Island, Japan.","container-title":"Fisheries Science","DOI":"10.1007/s12562-022-01599-w","ISSN":"1444-2906","issue":"3","journalAbbreviation":"Fish Sci","language":"en","page":"397-409","source":"Springer Link","title":"Effect of food amount and temperature on growth rate and aerobic scope of juvenile chum salmon","volume":"88","author":[{"family":"Iino","given":"Yuki"},{"family":"Kitagawa","given":"Takashi"},{"family":"Abe","given":"Takaaki K."},{"family":"Nagasaka","given":"Tsuyoshi"},{"family":"Shimizu","given":"Yuichi"},{"family":"Ota","given":"Katsuhiko"},{"family":"Kawashima","given":"Takuya"},{"family":"Kawamura","given":"Tomohiko"}],"issued":{"date-parts":[["2022",5,1]]}}},{"id":3657,"uris":["http://zotero.org/users/8784224/items/FLH9GM3V"],"itemData":{"id":3657,"type":"article-journal","abstract":"Recent precipitous declines in western Alaska chum salmon Oncorhynchus keta returns followed unprecedented warming in the northern Bering Sea ecosystem. To better understand the role of anomalous events on the early marine ecology of juvenile chum salmon in the northern Bering Sea, we utilized time-series observations over a 17 yr period (2003–2019) of sea surface temperature (SST) and juvenile chum salmon size (length and weight), diet, energy density, and relative abundance. Particular attention was paid to more recent (2014–2019) years in which there was unprecedented loss of sea ice in the northern Being Sea in comparison to previous warm (2003–2005) and cold (2006–2013) periods. Our findings indicate significant correlations between SST and juvenile chum salmon relative biomass (positive) and energy density (negative). We found that juvenile chum salmon were larger during warm periods than during cold periods; however, there was no significant difference in their length and weight between the warm periods. Juvenile chum salmon fed on lower quality prey during warm periods than during cold periods, with an increase in the proportion of lower quality prey during the recent warm period. Consequently, the energy density of juvenile chum salmon was also lower during warm periods than during cold periods, with the lowest values occurring during the recent warm period (2014–2019). These results identify a shift in energy allocation and/or prey quality of juvenile chum salmon with temperature and illustrate how marine ecosystems have altered the nutritional condition of juvenile chum salmon prior to winter, when energy reserves are considered critical to survival.","container-title":"Marine Ecology Progress Series","DOI":"10.3354/meps14491","ISSN":"0171-8630, 1616-1599","journalAbbreviation":"Mar. Ecol. Prog. Ser.","language":"en","page":"149-160","source":"DOI.org (Crossref)","title":"Critical periods in the marine life history of juvenile western Alaska chum salmon in a changing climate","volume":"726","author":[{"family":"Farley Jr","given":"Ev"},{"family":"Yasumiishi","given":"Em"},{"family":"Murphy","given":"Jm"},{"family":"Strasburger","given":"W"},{"family":"Sewall","given":"F"},{"family":"Howard","given":"K"},{"family":"Garcia","given":"S"},{"family":"Moss","given":"Jh"}],"issued":{"date-parts":[["2024",1,11]]}}}],"schema":"https://github.com/citation-style-language/schema/raw/master/csl-citation.json"} </w:instrText>
-      </w:r>
-      <w:r>
-        <w:fldChar w:fldCharType="separate"/>
-      </w:r>
-      <w:r>
-        <w:rPr>
-          <w:noProof/>
-        </w:rPr>
-        <w:t>(Iino et al. 2022, Farley Jr et al. 2024)</w:t>
-      </w:r>
-      <w:r>
-        <w:fldChar w:fldCharType="end"/>
-      </w:r>
-      <w:r>
-        <w:t xml:space="preserve">. </w:t>
-      </w:r>
-      <w:r>
-        <w:t xml:space="preserve">The hypothesized positive relationship may arise if </w:t>
-      </w:r>
-      <w:r>
-        <w:t>warmer temperatures enhanc</w:t>
-      </w:r>
-      <w:r>
-        <w:t>e</w:t>
-      </w:r>
-      <w:r>
-        <w:t xml:space="preserve"> juvenile salmon growth</w:t>
-      </w:r>
-      <w:r>
-        <w:t xml:space="preserve"> rates as they enter the marine environment which can </w:t>
-      </w:r>
-      <w:r>
-        <w:t xml:space="preserve">reduce size selective mortality and </w:t>
-      </w:r>
-      <w:r>
-        <w:t xml:space="preserve">lead to </w:t>
-      </w:r>
-      <w:r>
-        <w:t>greater productivity</w:t>
-      </w:r>
-      <w:r>
-        <w:t xml:space="preserve"> </w:t>
-      </w:r>
-      <w:r>
-        <w:fldChar w:fldCharType="begin"/>
-      </w:r>
-      <w:r>
-        <w:instrText xml:space="preserve"> ADDIN ZOTERO_ITEM CSL_CITATION {"citationID":"q5vVy8hE","properties":{"formattedCitation":"(Beamish &amp; Mahnken 2001, Farley Jr et al. 2024)","plainCitation":"(Beamish &amp; Mahnken 2001, Farley Jr et al. 2024)","noteIndex":0},"citationItems":[{"id":1056,"uris":["http://zotero.org/users/8784224/items/6R6UMVSW"],"itemData":{"id":1056,"type":"article-journal","abstract":"We hypothesise that salmon year class strength is determined in two stages during the first year in the ocean. There is an early natural mortality that is mostly related to predation, which is followed by a physiologically-based mortality. Juvenile salmon that fail to reach a critical size by the end of their first marine summer do not survive the following winter. In this study we describe our initial tests of this critical size and critical period hypothesis using data from ocean surveys of juvenile salmon and from experimental feeding studies on coho. Conservative swept volume abundance estimates for juvenile coho, and possibly chinook, indicate that there is high mortality in fall and winter during their first year in the sea. Studies of otolith weight show that the length and otolith-weight relationship for young coho changes in the early fall of their first ocean year. Studies of growth and associated hormone levels in feeding studies show that slow growing juvenile coho are stunted and deficient in an insulin-like growth factor-I (IGF-I). Juvenile coho sampled in September had low IGF-I values, indicative of poor growth. The results of these studies provide evidence for the general hypothesis that growth-related mortality occurs late in the first marine year and may be important in determining the strength of the year class (brood year). The link between total mortality and climate could be operating via the availability of nutrients regulating the food supply and hence competition for food (i.e. bottom–up regulation).","collection-title":"Pacific climate variability and marine ecosystem impacts","container-title":"Progress in Oceanography","DOI":"10.1016/S0079-6611(01)00034-9","ISSN":"0079-6611","issue":"1","journalAbbreviation":"Progress in Oceanography","language":"en","page":"423-437","source":"ScienceDirect","title":"A critical size and period hypothesis to explain natural regulation of salmon abundance and the linkage to climate and climate change","volume":"49","author":[{"family":"Beamish","given":"R. J"},{"family":"Mahnken","given":"Conrad"}],"issued":{"date-parts":[["2001",1,1]]}}},{"id":3657,"uris":["http://zotero.org/users/8784224/items/FLH9GM3V"],"itemData":{"id":3657,"type":"article-journal","abstract":"Recent precipitous declines in western Alaska chum salmon Oncorhynchus keta returns followed unprecedented warming in the northern Bering Sea ecosystem. To better understand the role of anomalous events on the early marine ecology of juvenile chum salmon in the northern Bering Sea, we utilized time-series observations over a 17 yr period (2003–2019) of sea surface temperature (SST) and juvenile chum salmon size (length and weight), diet, energy density, and relative abundance. Particular attention was paid to more recent (2014–2019) years in which there was unprecedented loss of sea ice in the northern Being Sea in comparison to previous warm (2003–2005) and cold (2006–2013) periods. Our findings indicate significant correlations between SST and juvenile chum salmon relative biomass (positive) and energy density (negative). We found that juvenile chum salmon were larger during warm periods than during cold periods; however, there was no significant difference in their length and weight between the warm periods. Juvenile chum salmon fed on lower quality prey during warm periods than during cold periods, with an increase in the proportion of lower quality prey during the recent warm period. Consequently, the energy density of juvenile chum salmon was also lower during warm periods than during cold periods, with the lowest values occurring during the recent warm period (2014–2019). These results identify a shift in energy allocation and/or prey quality of juvenile chum salmon with temperature and illustrate how marine ecosystems have altered the nutritional condition of juvenile chum salmon prior to winter, when energy reserves are considered critical to survival.","container-title":"Marine Ecology Progress Series","DOI":"10.3354/meps14491","ISSN":"0171-8630, 1616-1599","journalAbbreviation":"Mar. Ecol. Prog. Ser.","language":"en","page":"149-160","source":"DOI.org (Crossref)","title":"Critical periods in the marine life history of juvenile western Alaska chum salmon in a changing climate","volume":"726","author":[{"family":"Farley Jr","given":"Ev"},{"family":"Yasumiishi","given":"Em"},{"family":"Murphy","given":"Jm"},{"family":"Strasburger","given":"W"},{"family":"Sewall","given":"F"},{"family":"Howard","given":"K"},{"family":"Garcia","given":"S"},{"family":"Moss","given":"Jh"}],"issued":{"date-parts":[["2024",1,11]]}}}],"schema":"https://github.com/citation-style-language/schema/raw/master/csl-citation.json"} </w:instrText>
-      </w:r>
-      <w:r>
-        <w:fldChar w:fldCharType="separate"/>
-      </w:r>
-      <w:r>
-        <w:rPr>
-          <w:noProof/>
-        </w:rPr>
-        <w:t>(Beamish &amp; Mahnken 2001, Farley Jr et al. 2024)</w:t>
-      </w:r>
-      <w:r>
-        <w:fldChar w:fldCharType="end"/>
-      </w:r>
-      <w:r>
-        <w:t>.</w:t>
-      </w:r>
-      <w:r>
-        <w:t xml:space="preserve"> </w:t>
-      </w:r>
-      <w:r>
         <w:t>To calculate CDD we used the daily mean NBS SST, publicly available on the Alaska Fisheries Information Network (</w:t>
       </w:r>
       <w:proofErr w:type="spellStart"/>
@@ -5967,7 +6372,25 @@
       </w:r>
       <w:proofErr w:type="spellEnd"/>
       <w:r>
-        <w:t>), summed from June to August for each year brood year +1 to align with when juvenile salmonids would experience the temperature conditions.</w:t>
+        <w:t>)</w:t>
+      </w:r>
+      <w:r>
+        <w:t>. We</w:t>
+      </w:r>
+      <w:r>
+        <w:t xml:space="preserve"> summed </w:t>
+      </w:r>
+      <w:r>
+        <w:t xml:space="preserve">temperature </w:t>
+      </w:r>
+      <w:r>
+        <w:t xml:space="preserve">from June to August for each year brood year +1 to align with when juvenile salmonids would experience </w:t>
+      </w:r>
+      <w:r>
+        <w:t>the</w:t>
+      </w:r>
+      <w:r>
+        <w:t xml:space="preserve"> temperature conditions.</w:t>
       </w:r>
     </w:p>
     <w:p>
@@ -6042,7 +6465,19 @@
         <w:t xml:space="preserve">. </w:t>
       </w:r>
       <w:r>
-        <w:t xml:space="preserve">Young pollock represent a high-quality prey source for juvenile chum that is important for lipid accumulation and can lead to greater growth and productivity </w:t>
+        <w:t xml:space="preserve">Young pollock represent a high-quality prey source for juvenile </w:t>
+      </w:r>
+      <w:r>
+        <w:t>C</w:t>
+      </w:r>
+      <w:r>
+        <w:t>hum</w:t>
+      </w:r>
+      <w:r>
+        <w:t>. High quality prey sources are</w:t>
+      </w:r>
+      <w:r>
+        <w:t xml:space="preserve"> important for lipid accumulation and can lead to greater growth and productivity </w:t>
       </w:r>
       <w:r>
         <w:fldChar w:fldCharType="begin"/>
@@ -6072,7 +6507,25 @@
         <w:t xml:space="preserve">juvenile </w:t>
       </w:r>
       <w:r>
-        <w:t xml:space="preserve">brood year. Nonlinear trends in chum salmon size at age can impact reproduction potential and effect productivity, we hypothesized a positive relationship between size and productivity where bigger fish produce more offspring and have greater reproductive success </w:t>
+        <w:t xml:space="preserve">brood year. Nonlinear trends in </w:t>
+      </w:r>
+      <w:r>
+        <w:t>C</w:t>
+      </w:r>
+      <w:r>
+        <w:t>hum salmon size at age can impact reproduction potential and effect productivity</w:t>
+      </w:r>
+      <w:r>
+        <w:t>.</w:t>
+      </w:r>
+      <w:r>
+        <w:t xml:space="preserve"> </w:t>
+      </w:r>
+      <w:r>
+        <w:t>W</w:t>
+      </w:r>
+      <w:r>
+        <w:t xml:space="preserve">e hypothesized a positive relationship between size and productivity where bigger fish produce more offspring and have greater reproductive success </w:t>
       </w:r>
       <w:r>
         <w:fldChar w:fldCharType="begin"/>
@@ -6099,12 +6552,37 @@
         <w:t>Supplemental Table 1</w:t>
       </w:r>
       <w:r>
-        <w:t>), we compiled Yukon River Chum salmon age and length data from 2000-202</w:t>
+        <w:t>)</w:t>
+      </w:r>
+      <w:r>
+        <w:t>. W</w:t>
+      </w:r>
+      <w:r>
+        <w:t xml:space="preserve">e compiled Yukon River Chum salmon age and length data </w:t>
+      </w:r>
+      <w:r>
+        <w:t xml:space="preserve">spanning </w:t>
+      </w:r>
+      <w:r>
+        <w:t>2000-202</w:t>
       </w:r>
       <w:r>
         <w:t>1</w:t>
       </w:r>
       <w:r>
+        <w:t xml:space="preserve">from project sites with current timeseries (Supplemental Table </w:t>
+      </w:r>
+      <w:r>
+        <w:rPr>
+          <w:b/>
+          <w:bCs/>
+        </w:rPr>
+        <w:t>XX</w:t>
+      </w:r>
+      <w:r>
+        <w:t>)</w:t>
+      </w:r>
+      <w:r>
         <w:t xml:space="preserve">. </w:t>
       </w:r>
     </w:p>
@@ -6113,15 +6591,36 @@
         <w:ind w:firstLine="720"/>
       </w:pPr>
       <w:r>
-        <w:t>We included an additional set of covariates in estimating survival for the adult marine life stage, which we considered as the end of the first summer at sea, when individuals leave the Bering Sea and typically head to the Gulf of Alaska and the Aleutian Peninsula</w:t>
-      </w:r>
-      <w:r>
-        <w:t>,</w:t>
+        <w:t xml:space="preserve">We considered four covariates hypothesized to impact </w:t>
+      </w:r>
+      <w:r>
+        <w:t>marine</w:t>
+      </w:r>
+      <w:r>
+        <w:t xml:space="preserve"> salmon productivity</w:t>
+      </w:r>
+      <w:r>
+        <w:t>, which</w:t>
       </w:r>
       <w:r>
         <w:t xml:space="preserve"> </w:t>
       </w:r>
       <w:r>
+        <w:t>included</w:t>
+      </w:r>
+      <w:r>
+        <w:t xml:space="preserve"> </w:t>
+      </w:r>
+      <w:r>
+        <w:t>the</w:t>
+      </w:r>
+      <w:r>
+        <w:t xml:space="preserve"> end of the first summer at se</w:t>
+      </w:r>
+      <w:r>
+        <w:t xml:space="preserve">a </w:t>
+      </w:r>
+      <w:r>
         <w:t>until the</w:t>
       </w:r>
       <w:r>
@@ -6131,13 +6630,40 @@
         <w:t xml:space="preserve"> (Table 2, Figure 2)</w:t>
       </w:r>
       <w:r>
-        <w:t xml:space="preserve">. Covariates included in the marine adult stage include </w:t>
+        <w:t xml:space="preserve">. </w:t>
+      </w:r>
+      <w:r>
+        <w:t xml:space="preserve">At the end of their first summer at sea, </w:t>
+      </w:r>
+      <w:r>
+        <w:t>individuals leave the Bering Sea and typically head to the Gulf of Alaska and the Aleutian Peninsula,</w:t>
+      </w:r>
+      <w:r>
+        <w:t xml:space="preserve"> where they feed and mature. </w:t>
+      </w:r>
+      <w:r>
+        <w:t xml:space="preserve">Covariates included in the marine adult stage include </w:t>
+      </w:r>
+      <w:r>
+        <w:t xml:space="preserve">winter </w:t>
       </w:r>
       <w:r>
         <w:t>CDD</w:t>
       </w:r>
       <w:r>
-        <w:t xml:space="preserve"> for sea surface temperatures in the Eastern Aleutian Islands, a fullness index, annual total Chum </w:t>
+        <w:t xml:space="preserve"> </w:t>
+      </w:r>
+      <w:r>
+        <w:t>from</w:t>
+      </w:r>
+      <w:r>
+        <w:t xml:space="preserve"> the Eastern Aleutian Islands, a fullness index, </w:t>
+      </w:r>
+      <w:r>
+        <w:t xml:space="preserve">and </w:t>
+      </w:r>
+      <w:r>
+        <w:t xml:space="preserve">annual total Chum </w:t>
       </w:r>
       <w:r>
         <w:t xml:space="preserve">and Pink </w:t>
@@ -6155,7 +6681,13 @@
         <w:t xml:space="preserve">. </w:t>
       </w:r>
       <w:r>
-        <w:t xml:space="preserve">We included winter Eastern Aleutian CDD to represent the temperature conditions that young Yukon River Chum salmon experienced during their first winter at sea, which is hypothesized as a critical survival bottleneck in the lifecycle </w:t>
+        <w:t>We included winter Eastern Aleutian CDD to represent the temperature conditions that young Yukon River Chum salmon experienced during their first winter at sea</w:t>
+      </w:r>
+      <w:r>
+        <w:t>. This stage</w:t>
+      </w:r>
+      <w:r>
+        <w:t xml:space="preserve"> is hypothesized as a critical survival bottleneck in the lifecycle </w:t>
       </w:r>
       <w:r>
         <w:fldChar w:fldCharType="begin"/>
@@ -6246,40 +6778,37 @@
         <w:t xml:space="preserve">SFI </w:t>
       </w:r>
       <w:r>
-        <w:t xml:space="preserve">is </w:t>
+        <w:t xml:space="preserve">is estimated from fullness data collected by the </w:t>
+      </w:r>
+      <w:r>
+        <w:t>NBS</w:t>
+      </w:r>
+      <w:r>
+        <w:t xml:space="preserve"> </w:t>
+      </w:r>
+      <w:r>
+        <w:t xml:space="preserve">survey </w:t>
+      </w:r>
+      <w:r>
+        <w:t xml:space="preserve">(discussed in more detail below) </w:t>
+      </w:r>
+      <w:r>
+        <w:t xml:space="preserve">and </w:t>
       </w:r>
       <w:r>
         <w:lastRenderedPageBreak/>
-        <w:t xml:space="preserve">estimated from fullness data collected by the </w:t>
-      </w:r>
-      <w:r>
-        <w:t>NBS</w:t>
+        <w:t>the</w:t>
       </w:r>
       <w:r>
         <w:t xml:space="preserve"> </w:t>
       </w:r>
       <w:r>
-        <w:t xml:space="preserve">survey </w:t>
-      </w:r>
-      <w:r>
-        <w:t xml:space="preserve">(discussed in more detail below) </w:t>
-      </w:r>
-      <w:r>
-        <w:t xml:space="preserve">and </w:t>
-      </w:r>
-      <w:r>
-        <w:t>the</w:t>
+        <w:t>fullness</w:t>
       </w:r>
       <w:r>
         <w:t xml:space="preserve"> </w:t>
       </w:r>
       <w:r>
-        <w:t>fullness</w:t>
-      </w:r>
-      <w:r>
-        <w:t xml:space="preserve"> </w:t>
-      </w:r>
-      <w:r>
         <w:t xml:space="preserve">data </w:t>
       </w:r>
       <w:r>
@@ -6310,7 +6839,13 @@
         <w:t xml:space="preserve">o account for differences in </w:t>
       </w:r>
       <w:r>
-        <w:t>the survey through space and time and in the number of stomachs examined at each station</w:t>
+        <w:t xml:space="preserve">the survey through space and time and </w:t>
+      </w:r>
+      <w:r>
+        <w:t xml:space="preserve">account for differences </w:t>
+      </w:r>
+      <w:r>
+        <w:t>in the number of stomachs examined at each station</w:t>
       </w:r>
       <w:r>
         <w:t xml:space="preserve">, we used a generalized additive model to estimate </w:t>
@@ -7289,32 +7824,12 @@
           <w:szCs w:val="24"/>
         </w:rPr>
       </w:pPr>
-    </w:p>
-    <w:p>
-      <w:pPr>
-        <w:pStyle w:val="CommentText"/>
+      <w:r>
         <w:rPr>
           <w:sz w:val="24"/>
           <w:szCs w:val="24"/>
         </w:rPr>
-      </w:pPr>
-    </w:p>
-    <w:p>
-      <w:pPr>
-        <w:pStyle w:val="Heading4"/>
-      </w:pPr>
-    </w:p>
-    <w:p>
-      <w:pPr>
-        <w:pStyle w:val="Heading4"/>
-      </w:pPr>
-    </w:p>
-    <w:p>
-      <w:pPr>
-        <w:pStyle w:val="Heading4"/>
-      </w:pPr>
-      <w:r>
-        <w:t>References:</w:t>
+        <w:t xml:space="preserve"> </w:t>
       </w:r>
     </w:p>
     <w:p>
@@ -7325,11 +7840,74 @@
           <w:szCs w:val="24"/>
         </w:rPr>
       </w:pPr>
-      <w:r>
+    </w:p>
+    <w:p>
+      <w:pPr>
+        <w:pStyle w:val="CommentText"/>
         <w:rPr>
           <w:sz w:val="24"/>
           <w:szCs w:val="24"/>
         </w:rPr>
+      </w:pPr>
+    </w:p>
+    <w:p>
+      <w:pPr>
+        <w:pStyle w:val="CommentText"/>
+        <w:rPr>
+          <w:sz w:val="24"/>
+          <w:szCs w:val="24"/>
+        </w:rPr>
+      </w:pPr>
+    </w:p>
+    <w:p>
+      <w:pPr>
+        <w:pStyle w:val="CommentText"/>
+        <w:rPr>
+          <w:sz w:val="24"/>
+          <w:szCs w:val="24"/>
+        </w:rPr>
+      </w:pPr>
+    </w:p>
+    <w:p>
+      <w:pPr>
+        <w:pStyle w:val="CommentText"/>
+        <w:rPr>
+          <w:sz w:val="24"/>
+          <w:szCs w:val="24"/>
+        </w:rPr>
+      </w:pPr>
+    </w:p>
+    <w:p>
+      <w:pPr>
+        <w:pStyle w:val="Heading4"/>
+      </w:pPr>
+    </w:p>
+    <w:p>
+      <w:pPr>
+        <w:pStyle w:val="Heading4"/>
+      </w:pPr>
+    </w:p>
+    <w:p>
+      <w:pPr>
+        <w:pStyle w:val="Heading4"/>
+      </w:pPr>
+      <w:r>
+        <w:t>References:</w:t>
+      </w:r>
+    </w:p>
+    <w:p>
+      <w:pPr>
+        <w:pStyle w:val="CommentText"/>
+        <w:rPr>
+          <w:sz w:val="24"/>
+          <w:szCs w:val="24"/>
+        </w:rPr>
+      </w:pPr>
+      <w:r>
+        <w:rPr>
+          <w:sz w:val="24"/>
+          <w:szCs w:val="24"/>
+        </w:rPr>
         <w:t xml:space="preserve"> </w:t>
       </w:r>
     </w:p>
@@ -7355,8 +7933,337 @@
         <w:pStyle w:val="Bibliography"/>
       </w:pPr>
       <w:r>
+        <w:t>Beamish RJ, Mahnken C (2001) A critical size and period hypothesis to explain natural regulation of salmon abundance and the linkage to climate and climate change. Progress in Oceanography 49:423–437.</w:t>
+      </w:r>
+    </w:p>
+    <w:p>
+      <w:pPr>
+        <w:pStyle w:val="Bibliography"/>
+      </w:pPr>
+      <w:proofErr w:type="spellStart"/>
+      <w:r>
+        <w:t>Besbeas</w:t>
+      </w:r>
+      <w:proofErr w:type="spellEnd"/>
+      <w:r>
+        <w:t xml:space="preserve"> P, Freeman SN, Morgan BJT, Catchpole EA (2002) Integrating Mark–Recapture–Recovery and Census Data to Estimate Animal Abundance and Demographic Parameters. Biometrics 58:540–547.</w:t>
+      </w:r>
+    </w:p>
+    <w:p>
+      <w:pPr>
+        <w:pStyle w:val="Bibliography"/>
+      </w:pPr>
+      <w:r>
+        <w:t>Brooks SP, Gelman A (1998) General Methods for Monitoring Convergence of Iterative Simulations. Journal of Computational and Graphical Statistics 7:434–455.</w:t>
+      </w:r>
+    </w:p>
+    <w:p>
+      <w:pPr>
+        <w:pStyle w:val="Bibliography"/>
+      </w:pPr>
+      <w:r>
+        <w:t xml:space="preserve">Carpenter B, Gelman A, Hoffman MD, Lee D, Goodrich B, Betancourt M, Brubaker MA, Guo J, Li P, Riddell A (2017) Stan: A Probabilistic Programming Language. J Stat </w:t>
+      </w:r>
+      <w:proofErr w:type="spellStart"/>
+      <w:r>
+        <w:t>Softw</w:t>
+      </w:r>
+      <w:proofErr w:type="spellEnd"/>
+      <w:r>
+        <w:t xml:space="preserve"> 76:1.</w:t>
+      </w:r>
+    </w:p>
+    <w:p>
+      <w:pPr>
+        <w:pStyle w:val="Bibliography"/>
+      </w:pPr>
+      <w:r>
+        <w:t xml:space="preserve">Cunningham CJ, Westley PAH, </w:t>
+      </w:r>
+      <w:proofErr w:type="spellStart"/>
+      <w:r>
+        <w:t>Adkison</w:t>
+      </w:r>
+      <w:proofErr w:type="spellEnd"/>
+      <w:r>
+        <w:t xml:space="preserve"> MD (2018) Signals of </w:t>
+      </w:r>
+      <w:proofErr w:type="gramStart"/>
+      <w:r>
+        <w:t>large scale</w:t>
+      </w:r>
+      <w:proofErr w:type="gramEnd"/>
+      <w:r>
+        <w:t xml:space="preserve"> climate drivers, hatchery enhancement, and marine factors in Yukon River Chinook salmon survival revealed with a Bayesian life history model. Global Change Biology 24:4399–4416.</w:t>
+      </w:r>
+    </w:p>
+    <w:p>
+      <w:pPr>
+        <w:pStyle w:val="Bibliography"/>
+      </w:pPr>
+      <w:r>
+        <w:t xml:space="preserve">DeFilippo LB, </w:t>
+      </w:r>
+      <w:proofErr w:type="spellStart"/>
+      <w:r>
+        <w:t>Buehrens</w:t>
+      </w:r>
+      <w:proofErr w:type="spellEnd"/>
+      <w:r>
+        <w:t xml:space="preserve"> TW, </w:t>
+      </w:r>
+      <w:proofErr w:type="spellStart"/>
+      <w:r>
+        <w:t>Scheuerell</w:t>
+      </w:r>
+      <w:proofErr w:type="spellEnd"/>
+      <w:r>
+        <w:t xml:space="preserve"> M, Kendall NW, Schindler DE (2021) Improving short-term recruitment forecasts for coho salmon using a spatiotemporal integrated population model. Fisheries Research 242:106014.</w:t>
+      </w:r>
+    </w:p>
+    <w:p>
+      <w:pPr>
+        <w:pStyle w:val="Bibliography"/>
+      </w:pPr>
+      <w:r>
+        <w:t xml:space="preserve">Farley Jr E, </w:t>
+      </w:r>
+      <w:proofErr w:type="spellStart"/>
+      <w:r>
+        <w:t>Yasumiishi</w:t>
+      </w:r>
+      <w:proofErr w:type="spellEnd"/>
+      <w:r>
+        <w:t xml:space="preserve"> E, Murphy J, Strasburger W, Sewall F, Howard K, Garcia S, Moss J (2024) Critical periods in the marine life history of juvenile western Alaska chum salmon in a changing climate. Mar </w:t>
+      </w:r>
+      <w:proofErr w:type="spellStart"/>
+      <w:r>
+        <w:t>Ecol</w:t>
+      </w:r>
+      <w:proofErr w:type="spellEnd"/>
+      <w:r>
+        <w:t xml:space="preserve"> Prog Ser 726:149–160.</w:t>
+      </w:r>
+    </w:p>
+    <w:p>
+      <w:pPr>
+        <w:pStyle w:val="Bibliography"/>
+      </w:pPr>
+      <w:proofErr w:type="spellStart"/>
+      <w:r>
+        <w:t>Feddern</w:t>
+      </w:r>
+      <w:proofErr w:type="spellEnd"/>
+      <w:r>
+        <w:t xml:space="preserve"> ML, </w:t>
+      </w:r>
+      <w:proofErr w:type="spellStart"/>
+      <w:r>
+        <w:t>Shaftel</w:t>
+      </w:r>
+      <w:proofErr w:type="spellEnd"/>
+      <w:r>
+        <w:t xml:space="preserve"> R, Schoen ER, Cunningham CJ, Connors BM, </w:t>
+      </w:r>
+      <w:proofErr w:type="spellStart"/>
+      <w:r>
+        <w:t>Staton</w:t>
+      </w:r>
+      <w:proofErr w:type="spellEnd"/>
+      <w:r>
+        <w:t xml:space="preserve"> BA, Von </w:t>
+      </w:r>
+      <w:proofErr w:type="spellStart"/>
+      <w:r>
+        <w:t>Finster</w:t>
+      </w:r>
+      <w:proofErr w:type="spellEnd"/>
+      <w:r>
+        <w:t xml:space="preserve"> A, </w:t>
+      </w:r>
+      <w:proofErr w:type="spellStart"/>
+      <w:r>
+        <w:t>Liller</w:t>
+      </w:r>
+      <w:proofErr w:type="spellEnd"/>
+      <w:r>
+        <w:t xml:space="preserve"> Z, Von Biela VR, Howard KG (2024) Body size and early marine conditions drive changes in Chinook salmon productivity across northern latitude ecosystems. Global Change Biology 30:e17508.</w:t>
+      </w:r>
+    </w:p>
+    <w:p>
+      <w:pPr>
+        <w:pStyle w:val="Bibliography"/>
+      </w:pPr>
+      <w:r>
+        <w:t xml:space="preserve">Fleischman SJ, </w:t>
+      </w:r>
+      <w:proofErr w:type="spellStart"/>
+      <w:r>
+        <w:t>Borba</w:t>
+      </w:r>
+      <w:proofErr w:type="spellEnd"/>
+      <w:r>
+        <w:t xml:space="preserve"> BM (2009) Escapement estimation, spawner-recruit analysis, and escapement goal recommendation for fall chum salmon in the Yukon River drainage. Alaska Department of Fish and Game, Fishery Manuscript Series 09–08.</w:t>
+      </w:r>
+    </w:p>
+    <w:p>
+      <w:pPr>
+        <w:pStyle w:val="Bibliography"/>
+      </w:pPr>
+      <w:proofErr w:type="spellStart"/>
+      <w:r>
+        <w:t>Gilk</w:t>
+      </w:r>
+      <w:proofErr w:type="spellEnd"/>
+      <w:r>
+        <w:t xml:space="preserve"> SE, Molyneaux DB, </w:t>
+      </w:r>
+      <w:proofErr w:type="spellStart"/>
+      <w:r>
+        <w:t>Hamazaki</w:t>
+      </w:r>
+      <w:proofErr w:type="spellEnd"/>
+      <w:r>
+        <w:t xml:space="preserve"> T, </w:t>
+      </w:r>
+      <w:proofErr w:type="spellStart"/>
+      <w:r>
+        <w:t>Pawluk</w:t>
+      </w:r>
+      <w:proofErr w:type="spellEnd"/>
+      <w:r>
+        <w:t xml:space="preserve"> JA, Templin WD (2009) Biological and Genetic Characteristics of Fall and Summer Chum Salmon in the Kuskokwim River, Alaska. 70:161–179.</w:t>
+      </w:r>
+    </w:p>
+    <w:p>
+      <w:pPr>
+        <w:pStyle w:val="Bibliography"/>
+      </w:pPr>
+      <w:r>
+        <w:t xml:space="preserve">Ianelli J, </w:t>
+      </w:r>
+      <w:proofErr w:type="spellStart"/>
+      <w:r>
+        <w:t>Honkalehto</w:t>
+      </w:r>
+      <w:proofErr w:type="spellEnd"/>
+      <w:r>
+        <w:t xml:space="preserve"> T, Wassermann S, </w:t>
+      </w:r>
+      <w:proofErr w:type="spellStart"/>
+      <w:r>
+        <w:t>Lauffenburger</w:t>
+      </w:r>
+      <w:proofErr w:type="spellEnd"/>
+      <w:r>
+        <w:t xml:space="preserve"> N, </w:t>
+      </w:r>
+      <w:proofErr w:type="spellStart"/>
+      <w:r>
+        <w:t>McGilliard</w:t>
+      </w:r>
+      <w:proofErr w:type="spellEnd"/>
+      <w:r>
+        <w:t xml:space="preserve"> C, Siddon E (2023) Stock assessment for eastern Bering Sea walleye pollock. North Pacific Fishery Management Council, Anchorage, AK.</w:t>
+      </w:r>
+    </w:p>
+    <w:p>
+      <w:pPr>
+        <w:pStyle w:val="Bibliography"/>
+      </w:pPr>
+      <w:r>
+        <w:t xml:space="preserve">Iino Y, Kitagawa T, Abe TK, </w:t>
+      </w:r>
+      <w:proofErr w:type="spellStart"/>
+      <w:r>
+        <w:t>Nagasaka</w:t>
+      </w:r>
+      <w:proofErr w:type="spellEnd"/>
+      <w:r>
+        <w:t xml:space="preserve"> T, Shimizu Y, Ota K, Kawashima T, Kawamura T (2022) Effect of food amount and temperature on growth rate and aerobic scope of juvenile chum salmon. Fish Sci 88:397–409.</w:t>
+      </w:r>
+    </w:p>
+    <w:p>
+      <w:pPr>
+        <w:pStyle w:val="Bibliography"/>
+      </w:pPr>
+      <w:proofErr w:type="spellStart"/>
+      <w:r>
+        <w:t>Kaga</w:t>
+      </w:r>
+      <w:proofErr w:type="spellEnd"/>
+      <w:r>
+        <w:t xml:space="preserve"> T, Sato S, </w:t>
+      </w:r>
+      <w:proofErr w:type="spellStart"/>
+      <w:r>
+        <w:t>Azumaya</w:t>
+      </w:r>
+      <w:proofErr w:type="spellEnd"/>
+      <w:r>
+        <w:t xml:space="preserve"> T, Davis N, </w:t>
+      </w:r>
+      <w:proofErr w:type="spellStart"/>
+      <w:r>
+        <w:t>Fukuwaka</w:t>
+      </w:r>
+      <w:proofErr w:type="spellEnd"/>
+      <w:r>
+        <w:t xml:space="preserve"> M (2013) Lipid content of chum salmon Oncorhynchus keta affected by pink salmon O. </w:t>
+      </w:r>
+      <w:proofErr w:type="spellStart"/>
+      <w:r>
+        <w:t>gorbuscha</w:t>
+      </w:r>
+      <w:proofErr w:type="spellEnd"/>
+      <w:r>
+        <w:t xml:space="preserve"> abundance in the central Bering Sea. Mar </w:t>
+      </w:r>
+      <w:proofErr w:type="spellStart"/>
+      <w:r>
+        <w:t>Ecol</w:t>
+      </w:r>
+      <w:proofErr w:type="spellEnd"/>
+      <w:r>
+        <w:t xml:space="preserve"> Prog Ser 478:211–221.</w:t>
+      </w:r>
+    </w:p>
+    <w:p>
+      <w:pPr>
+        <w:pStyle w:val="Bibliography"/>
+      </w:pPr>
+      <w:proofErr w:type="spellStart"/>
+      <w:r>
+        <w:t>Kallioinen</w:t>
+      </w:r>
+      <w:proofErr w:type="spellEnd"/>
+      <w:r>
+        <w:t xml:space="preserve"> N, Paananen T, </w:t>
+      </w:r>
+      <w:proofErr w:type="spellStart"/>
+      <w:r>
+        <w:t>Bürkner</w:t>
+      </w:r>
+      <w:proofErr w:type="spellEnd"/>
+      <w:r>
+        <w:t xml:space="preserve"> P, </w:t>
+      </w:r>
+      <w:proofErr w:type="spellStart"/>
+      <w:r>
+        <w:t>Vehtari</w:t>
+      </w:r>
+      <w:proofErr w:type="spellEnd"/>
+      <w:r>
+        <w:t xml:space="preserve"> A (2023) Detecting and diagnosing prior and likelihood sensitivity with power-scaling. Statistics and Computing 34.</w:t>
+      </w:r>
+    </w:p>
+    <w:p>
+      <w:pPr>
+        <w:pStyle w:val="Bibliography"/>
+      </w:pPr>
+      <w:r>
         <w:lastRenderedPageBreak/>
-        <w:t>Beamish RJ, Mahnken C (2001) A critical size and period hypothesis to explain natural regulation of salmon abundance and the linkage to climate and climate change. Progress in Oceanography 49:423–437.</w:t>
+        <w:t>Miller KB, Weiss CM (2023) Disentangling Population Level Differences in Juvenile Migration Phenology for Three Species of Salmon on the Yukon River. JMSE 11:589.</w:t>
       </w:r>
     </w:p>
     <w:p>
@@ -7365,11 +8272,27 @@
       </w:pPr>
       <w:proofErr w:type="spellStart"/>
       <w:r>
-        <w:t>Besbeas</w:t>
+        <w:t>Moussalli</w:t>
       </w:r>
       <w:proofErr w:type="spellEnd"/>
       <w:r>
-        <w:t xml:space="preserve"> P, Freeman SN, Morgan BJT, Catchpole EA (2002) Integrating Mark–Recapture–Recovery and Census Data to Estimate Animal Abundance and Demographic Parameters. Biometrics 58:540–547.</w:t>
+        <w:t xml:space="preserve"> E, </w:t>
+      </w:r>
+      <w:proofErr w:type="spellStart"/>
+      <w:r>
+        <w:t>Hilborn</w:t>
+      </w:r>
+      <w:proofErr w:type="spellEnd"/>
+      <w:r>
+        <w:t xml:space="preserve"> R (1986) Optimal Stock Size and Harvest Rate in Multistage Life History Models. Can J Fish </w:t>
+      </w:r>
+      <w:proofErr w:type="spellStart"/>
+      <w:r>
+        <w:t>Aquat</w:t>
+      </w:r>
+      <w:proofErr w:type="spellEnd"/>
+      <w:r>
+        <w:t xml:space="preserve"> Sci 43:135–141.</w:t>
       </w:r>
     </w:p>
     <w:p>
@@ -7377,7 +8300,23 @@
         <w:pStyle w:val="Bibliography"/>
       </w:pPr>
       <w:r>
-        <w:t>Brooks SP, Gelman A (1998) General Methods for Monitoring Convergence of Iterative Simulations. Journal of Computational and Graphical Statistics 7:434–455.</w:t>
+        <w:t xml:space="preserve">Murphy J, Dimond A, Cooper D, Garcia S, Lee L, Clark J, Pinchuk A, Reedy T, Miller K, Howard K, Ferguson J, Strasburger W, </w:t>
+      </w:r>
+      <w:proofErr w:type="spellStart"/>
+      <w:r>
+        <w:t>Labunski</w:t>
+      </w:r>
+      <w:proofErr w:type="spellEnd"/>
+      <w:r>
+        <w:t xml:space="preserve"> E, Farley E (2021) Northern Bering Sea ecosystem and surface trawl cruise </w:t>
+      </w:r>
+      <w:proofErr w:type="gramStart"/>
+      <w:r>
+        <w:t>report,.</w:t>
+      </w:r>
+      <w:proofErr w:type="gramEnd"/>
+      <w:r>
+        <w:t xml:space="preserve"> US Department of Commerce; NOAA Tech. Memo.</w:t>
       </w:r>
     </w:p>
     <w:p>
@@ -7385,344 +8324,6 @@
         <w:pStyle w:val="Bibliography"/>
       </w:pPr>
       <w:r>
-        <w:t xml:space="preserve">Carpenter B, Gelman A, Hoffman MD, Lee D, Goodrich B, Betancourt M, Brubaker MA, Guo J, Li P, Riddell A (2017) Stan: A Probabilistic Programming Language. J Stat </w:t>
-      </w:r>
-      <w:proofErr w:type="spellStart"/>
-      <w:r>
-        <w:t>Softw</w:t>
-      </w:r>
-      <w:proofErr w:type="spellEnd"/>
-      <w:r>
-        <w:t xml:space="preserve"> 76:1.</w:t>
-      </w:r>
-    </w:p>
-    <w:p>
-      <w:pPr>
-        <w:pStyle w:val="Bibliography"/>
-      </w:pPr>
-      <w:r>
-        <w:t xml:space="preserve">Cunningham CJ, Westley PAH, </w:t>
-      </w:r>
-      <w:proofErr w:type="spellStart"/>
-      <w:r>
-        <w:t>Adkison</w:t>
-      </w:r>
-      <w:proofErr w:type="spellEnd"/>
-      <w:r>
-        <w:t xml:space="preserve"> MD (2018) Signals of </w:t>
-      </w:r>
-      <w:proofErr w:type="gramStart"/>
-      <w:r>
-        <w:t>large scale</w:t>
-      </w:r>
-      <w:proofErr w:type="gramEnd"/>
-      <w:r>
-        <w:t xml:space="preserve"> climate drivers, hatchery enhancement, and marine factors in Yukon River Chinook salmon survival revealed with a Bayesian life history model. Global Change Biology 24:4399–4416.</w:t>
-      </w:r>
-    </w:p>
-    <w:p>
-      <w:pPr>
-        <w:pStyle w:val="Bibliography"/>
-      </w:pPr>
-      <w:r>
-        <w:t xml:space="preserve">Farley Jr E, </w:t>
-      </w:r>
-      <w:proofErr w:type="spellStart"/>
-      <w:r>
-        <w:t>Yasumiishi</w:t>
-      </w:r>
-      <w:proofErr w:type="spellEnd"/>
-      <w:r>
-        <w:t xml:space="preserve"> E, Murphy J, Strasburger W, Sewall F, Howard K, Garcia S, Moss J (2024) Critical periods in the marine life history of juvenile western Alaska chum salmon in a changing climate. Mar </w:t>
-      </w:r>
-      <w:proofErr w:type="spellStart"/>
-      <w:r>
-        <w:t>Ecol</w:t>
-      </w:r>
-      <w:proofErr w:type="spellEnd"/>
-      <w:r>
-        <w:t xml:space="preserve"> Prog Ser 726:149–160.</w:t>
-      </w:r>
-    </w:p>
-    <w:p>
-      <w:pPr>
-        <w:pStyle w:val="Bibliography"/>
-      </w:pPr>
-      <w:proofErr w:type="spellStart"/>
-      <w:r>
-        <w:t>Feddern</w:t>
-      </w:r>
-      <w:proofErr w:type="spellEnd"/>
-      <w:r>
-        <w:t xml:space="preserve"> ML, </w:t>
-      </w:r>
-      <w:proofErr w:type="spellStart"/>
-      <w:r>
-        <w:t>Shaftel</w:t>
-      </w:r>
-      <w:proofErr w:type="spellEnd"/>
-      <w:r>
-        <w:t xml:space="preserve"> R, Schoen ER, Cunningham CJ, Connors BM, </w:t>
-      </w:r>
-      <w:proofErr w:type="spellStart"/>
-      <w:r>
-        <w:t>Staton</w:t>
-      </w:r>
-      <w:proofErr w:type="spellEnd"/>
-      <w:r>
-        <w:t xml:space="preserve"> BA, Von </w:t>
-      </w:r>
-      <w:proofErr w:type="spellStart"/>
-      <w:r>
-        <w:t>Finster</w:t>
-      </w:r>
-      <w:proofErr w:type="spellEnd"/>
-      <w:r>
-        <w:t xml:space="preserve"> A, </w:t>
-      </w:r>
-      <w:proofErr w:type="spellStart"/>
-      <w:r>
-        <w:t>Liller</w:t>
-      </w:r>
-      <w:proofErr w:type="spellEnd"/>
-      <w:r>
-        <w:t xml:space="preserve"> Z, Von Biela VR, Howard KG (2024) Body size and early marine conditions drive changes in Chinook salmon productivity across northern latitude ecosystems. Global Change Biology 30:e17508.</w:t>
-      </w:r>
-    </w:p>
-    <w:p>
-      <w:pPr>
-        <w:pStyle w:val="Bibliography"/>
-      </w:pPr>
-      <w:r>
-        <w:t xml:space="preserve">Fleischman SJ, </w:t>
-      </w:r>
-      <w:proofErr w:type="spellStart"/>
-      <w:r>
-        <w:t>Borba</w:t>
-      </w:r>
-      <w:proofErr w:type="spellEnd"/>
-      <w:r>
-        <w:t xml:space="preserve"> BM (2009) Escapement estimation, spawner-recruit analysis, and escapement goal recommendation for fall chum salmon in the Yukon River drainage. Alaska Department of Fish and Game, Fishery Manuscript Series 09–08.</w:t>
-      </w:r>
-    </w:p>
-    <w:p>
-      <w:pPr>
-        <w:pStyle w:val="Bibliography"/>
-      </w:pPr>
-      <w:proofErr w:type="spellStart"/>
-      <w:r>
-        <w:t>Gilk</w:t>
-      </w:r>
-      <w:proofErr w:type="spellEnd"/>
-      <w:r>
-        <w:t xml:space="preserve"> SE, Molyneaux DB, </w:t>
-      </w:r>
-      <w:proofErr w:type="spellStart"/>
-      <w:r>
-        <w:t>Hamazaki</w:t>
-      </w:r>
-      <w:proofErr w:type="spellEnd"/>
-      <w:r>
-        <w:t xml:space="preserve"> T, </w:t>
-      </w:r>
-      <w:proofErr w:type="spellStart"/>
-      <w:r>
-        <w:t>Pawluk</w:t>
-      </w:r>
-      <w:proofErr w:type="spellEnd"/>
-      <w:r>
-        <w:t xml:space="preserve"> JA, Templin WD (2009) Biological and Genetic Characteristics of Fall and Summer Chum Salmon in the Kuskokwim River, Alaska. 70:161–179.</w:t>
-      </w:r>
-    </w:p>
-    <w:p>
-      <w:pPr>
-        <w:pStyle w:val="Bibliography"/>
-      </w:pPr>
-      <w:r>
-        <w:t xml:space="preserve">Ianelli J, </w:t>
-      </w:r>
-      <w:proofErr w:type="spellStart"/>
-      <w:r>
-        <w:t>Honkalehto</w:t>
-      </w:r>
-      <w:proofErr w:type="spellEnd"/>
-      <w:r>
-        <w:t xml:space="preserve"> T, Wassermann S, </w:t>
-      </w:r>
-      <w:proofErr w:type="spellStart"/>
-      <w:r>
-        <w:t>Lauffenburger</w:t>
-      </w:r>
-      <w:proofErr w:type="spellEnd"/>
-      <w:r>
-        <w:t xml:space="preserve"> N, </w:t>
-      </w:r>
-      <w:proofErr w:type="spellStart"/>
-      <w:r>
-        <w:t>McGilliard</w:t>
-      </w:r>
-      <w:proofErr w:type="spellEnd"/>
-      <w:r>
-        <w:t xml:space="preserve"> C, Siddon E (2023) Stock assessment for eastern Bering Sea walleye pollock. North Pacific Fishery Management Council, Anchorage, AK.</w:t>
-      </w:r>
-    </w:p>
-    <w:p>
-      <w:pPr>
-        <w:pStyle w:val="Bibliography"/>
-      </w:pPr>
-      <w:r>
-        <w:t xml:space="preserve">Iino Y, Kitagawa T, Abe TK, </w:t>
-      </w:r>
-      <w:proofErr w:type="spellStart"/>
-      <w:r>
-        <w:t>Nagasaka</w:t>
-      </w:r>
-      <w:proofErr w:type="spellEnd"/>
-      <w:r>
-        <w:t xml:space="preserve"> T, Shimizu Y, Ota K, Kawashima T, Kawamura T (2022) Effect of food amount and temperature on growth rate and aerobic scope of juvenile chum salmon. Fish Sci 88:397–409.</w:t>
-      </w:r>
-    </w:p>
-    <w:p>
-      <w:pPr>
-        <w:pStyle w:val="Bibliography"/>
-      </w:pPr>
-      <w:proofErr w:type="spellStart"/>
-      <w:r>
-        <w:t>Kaga</w:t>
-      </w:r>
-      <w:proofErr w:type="spellEnd"/>
-      <w:r>
-        <w:t xml:space="preserve"> T, Sato S, </w:t>
-      </w:r>
-      <w:proofErr w:type="spellStart"/>
-      <w:r>
-        <w:t>Azumaya</w:t>
-      </w:r>
-      <w:proofErr w:type="spellEnd"/>
-      <w:r>
-        <w:t xml:space="preserve"> T, Davis N, </w:t>
-      </w:r>
-      <w:proofErr w:type="spellStart"/>
-      <w:r>
-        <w:t>Fukuwaka</w:t>
-      </w:r>
-      <w:proofErr w:type="spellEnd"/>
-      <w:r>
-        <w:t xml:space="preserve"> M (2013) Lipid content of chum salmon Oncorhynchus keta affected by pink salmon O. </w:t>
-      </w:r>
-      <w:proofErr w:type="spellStart"/>
-      <w:r>
-        <w:t>gorbuscha</w:t>
-      </w:r>
-      <w:proofErr w:type="spellEnd"/>
-      <w:r>
-        <w:t xml:space="preserve"> abundance in the central Bering Sea. Mar </w:t>
-      </w:r>
-      <w:proofErr w:type="spellStart"/>
-      <w:r>
-        <w:t>Ecol</w:t>
-      </w:r>
-      <w:proofErr w:type="spellEnd"/>
-      <w:r>
-        <w:t xml:space="preserve"> Prog Ser 478:211–221.</w:t>
-      </w:r>
-    </w:p>
-    <w:p>
-      <w:pPr>
-        <w:pStyle w:val="Bibliography"/>
-      </w:pPr>
-      <w:proofErr w:type="spellStart"/>
-      <w:r>
-        <w:t>Kallioinen</w:t>
-      </w:r>
-      <w:proofErr w:type="spellEnd"/>
-      <w:r>
-        <w:t xml:space="preserve"> N, Paananen T, </w:t>
-      </w:r>
-      <w:proofErr w:type="spellStart"/>
-      <w:r>
-        <w:t>Bürkner</w:t>
-      </w:r>
-      <w:proofErr w:type="spellEnd"/>
-      <w:r>
-        <w:t xml:space="preserve"> P, </w:t>
-      </w:r>
-      <w:proofErr w:type="spellStart"/>
-      <w:r>
-        <w:t>Vehtari</w:t>
-      </w:r>
-      <w:proofErr w:type="spellEnd"/>
-      <w:r>
-        <w:t xml:space="preserve"> A (2023) Detecting and diagnosing prior and likelihood sensitivity with power-scaling. Statistics and Computing 34.</w:t>
-      </w:r>
-    </w:p>
-    <w:p>
-      <w:pPr>
-        <w:pStyle w:val="Bibliography"/>
-      </w:pPr>
-      <w:r>
-        <w:t>Miller KB, Weiss CM (2023) Disentangling Population Level Differences in Juvenile Migration Phenology for Three Species of Salmon on the Yukon River. JMSE 11:589.</w:t>
-      </w:r>
-    </w:p>
-    <w:p>
-      <w:pPr>
-        <w:pStyle w:val="Bibliography"/>
-      </w:pPr>
-      <w:proofErr w:type="spellStart"/>
-      <w:r>
-        <w:t>Moussalli</w:t>
-      </w:r>
-      <w:proofErr w:type="spellEnd"/>
-      <w:r>
-        <w:t xml:space="preserve"> E, </w:t>
-      </w:r>
-      <w:proofErr w:type="spellStart"/>
-      <w:r>
-        <w:t>Hilborn</w:t>
-      </w:r>
-      <w:proofErr w:type="spellEnd"/>
-      <w:r>
-        <w:t xml:space="preserve"> R (1986) Optimal Stock Size and Harvest Rate in Multistage Life History Models. Can J Fish </w:t>
-      </w:r>
-      <w:proofErr w:type="spellStart"/>
-      <w:r>
-        <w:t>Aquat</w:t>
-      </w:r>
-      <w:proofErr w:type="spellEnd"/>
-      <w:r>
-        <w:t xml:space="preserve"> Sci 43:135–141.</w:t>
-      </w:r>
-    </w:p>
-    <w:p>
-      <w:pPr>
-        <w:pStyle w:val="Bibliography"/>
-      </w:pPr>
-      <w:r>
-        <w:t xml:space="preserve">Murphy J, Dimond A, Cooper D, Garcia S, Lee L, Clark J, Pinchuk A, Reedy T, Miller K, Howard K, Ferguson J, Strasburger W, </w:t>
-      </w:r>
-      <w:proofErr w:type="spellStart"/>
-      <w:r>
-        <w:t>Labunski</w:t>
-      </w:r>
-      <w:proofErr w:type="spellEnd"/>
-      <w:r>
-        <w:t xml:space="preserve"> E, Farley E (2021) Northern Bering Sea ecosystem and surface trawl cruise </w:t>
-      </w:r>
-      <w:proofErr w:type="gramStart"/>
-      <w:r>
-        <w:t>report,.</w:t>
-      </w:r>
-      <w:proofErr w:type="gramEnd"/>
-      <w:r>
-        <w:t xml:space="preserve"> US Department of Commerce; NOAA Tech. Memo.</w:t>
-      </w:r>
-    </w:p>
-    <w:p>
-      <w:pPr>
-        <w:pStyle w:val="Bibliography"/>
-      </w:pPr>
-      <w:r>
-        <w:lastRenderedPageBreak/>
         <w:t xml:space="preserve">Myers KW, Walker RV, Davis ND, Armstrong JL, </w:t>
       </w:r>
       <w:proofErr w:type="spellStart"/>

</xml_diff>